<commit_message>
Update documentation of David
</commit_message>
<xml_diff>
--- a/documentation_David_Main.docx
+++ b/documentation_David_Main.docx
@@ -4,9 +4,15 @@
   <w:body>
     <w:p>
       <w:pPr>
-        <w:pStyle w:val="berschrift1"/>
-      </w:pPr>
-      <w:r>
+        <w:pStyle w:val="subHeader"/>
+        <w:rPr>
+          <w:lang w:val="en-US"/>
+        </w:rPr>
+      </w:pPr>
+      <w:r>
+        <w:rPr>
+          <w:lang w:val="en-US"/>
+        </w:rPr>
         <w:t>Design</w:t>
       </w:r>
     </w:p>
@@ -43,7 +49,7 @@
           <w:noProof/>
         </w:rPr>
         <w:drawing>
-          <wp:anchor distT="0" distB="0" distL="114300" distR="114300" simplePos="0" relativeHeight="251658240" behindDoc="0" locked="0" layoutInCell="1" allowOverlap="1" wp14:anchorId="4ED0D162" wp14:editId="1EA6A60A">
+          <wp:anchor distT="0" distB="0" distL="114300" distR="114300" simplePos="0" relativeHeight="251655168" behindDoc="0" locked="0" layoutInCell="1" allowOverlap="1" wp14:anchorId="4ED0D162" wp14:editId="6ACA19F3">
             <wp:simplePos x="0" y="0"/>
             <wp:positionH relativeFrom="margin">
               <wp:align>center</wp:align>
@@ -110,36 +116,17 @@
     </w:p>
     <w:p>
       <w:pPr>
-        <w:pStyle w:val="berschrift2"/>
-        <w:rPr>
-          <w:lang w:val="en-US"/>
-        </w:rPr>
-      </w:pPr>
-      <w:r>
-        <w:rPr>
-          <w:lang w:val="en-US"/>
-        </w:rPr>
-        <w:t>Application</w:t>
-      </w:r>
-      <w:r>
-        <w:rPr>
-          <w:lang w:val="en-US"/>
-        </w:rPr>
-        <w:t>s</w:t>
-      </w:r>
-      <w:r>
-        <w:rPr>
-          <w:lang w:val="en-US"/>
-        </w:rPr>
-        <w:t xml:space="preserve"> of the different colors</w:t>
-      </w:r>
-    </w:p>
-    <w:p>
-      <w:pPr>
-        <w:rPr>
-          <w:lang w:val="en-US"/>
-        </w:rPr>
-      </w:pPr>
+        <w:pStyle w:val="subHeader"/>
+        <w:rPr>
+          <w:lang w:val="en-US"/>
+        </w:rPr>
+      </w:pPr>
+      <w:r>
+        <w:rPr>
+          <w:lang w:val="en-US"/>
+        </w:rPr>
+        <w:t>Applications of the different colors</w:t>
+      </w:r>
     </w:p>
     <w:p>
       <w:pPr>
@@ -275,27 +262,3367 @@
     </w:p>
     <w:p>
       <w:pPr>
-        <w:rPr>
-          <w:lang w:val="en-US"/>
-        </w:rPr>
-      </w:pPr>
-    </w:p>
-    <w:p>
-      <w:pPr>
-        <w:rPr>
-          <w:lang w:val="en-US"/>
-        </w:rPr>
-      </w:pPr>
-    </w:p>
-    <w:p>
-      <w:pPr>
-        <w:rPr>
-          <w:lang w:val="en-US"/>
-        </w:rPr>
-      </w:pPr>
-    </w:p>
-    <w:p>
-      <w:pPr>
+        <w:pStyle w:val="subHeader"/>
+        <w:rPr>
+          <w:noProof/>
+          <w:lang w:val="en-US"/>
+        </w:rPr>
+      </w:pPr>
+      <w:r>
+        <w:rPr>
+          <w:noProof/>
+        </w:rPr>
+        <w:drawing>
+          <wp:anchor distT="0" distB="0" distL="114300" distR="114300" simplePos="0" relativeHeight="251656192" behindDoc="1" locked="0" layoutInCell="1" allowOverlap="1" wp14:anchorId="7EE008D1" wp14:editId="2CD17AFC">
+            <wp:simplePos x="0" y="0"/>
+            <wp:positionH relativeFrom="margin">
+              <wp:posOffset>4765663</wp:posOffset>
+            </wp:positionH>
+            <wp:positionV relativeFrom="paragraph">
+              <wp:posOffset>806</wp:posOffset>
+            </wp:positionV>
+            <wp:extent cx="1017905" cy="1655445"/>
+            <wp:effectExtent l="0" t="0" r="0" b="1905"/>
+            <wp:wrapTight wrapText="bothSides">
+              <wp:wrapPolygon edited="0">
+                <wp:start x="0" y="0"/>
+                <wp:lineTo x="0" y="21376"/>
+                <wp:lineTo x="21021" y="21376"/>
+                <wp:lineTo x="21021" y="0"/>
+                <wp:lineTo x="0" y="0"/>
+              </wp:wrapPolygon>
+            </wp:wrapTight>
+            <wp:docPr id="2" name="Grafik 2"/>
+            <wp:cNvGraphicFramePr>
+              <a:graphicFrameLocks xmlns:a="http://schemas.openxmlformats.org/drawingml/2006/main" noChangeAspect="1"/>
+            </wp:cNvGraphicFramePr>
+            <a:graphic xmlns:a="http://schemas.openxmlformats.org/drawingml/2006/main">
+              <a:graphicData uri="http://schemas.openxmlformats.org/drawingml/2006/picture">
+                <pic:pic xmlns:pic="http://schemas.openxmlformats.org/drawingml/2006/picture">
+                  <pic:nvPicPr>
+                    <pic:cNvPr id="1" name=""/>
+                    <pic:cNvPicPr/>
+                  </pic:nvPicPr>
+                  <pic:blipFill rotWithShape="1">
+                    <a:blip r:embed="rId5" cstate="print">
+                      <a:extLst>
+                        <a:ext uri="{28A0092B-C50C-407E-A947-70E740481C1C}">
+                          <a14:useLocalDpi xmlns:a14="http://schemas.microsoft.com/office/drawing/2010/main" val="0"/>
+                        </a:ext>
+                      </a:extLst>
+                    </a:blip>
+                    <a:srcRect l="12040" t="24608" r="70285" b="24291"/>
+                    <a:stretch/>
+                  </pic:blipFill>
+                  <pic:spPr bwMode="auto">
+                    <a:xfrm>
+                      <a:off x="0" y="0"/>
+                      <a:ext cx="1017905" cy="1655445"/>
+                    </a:xfrm>
+                    <a:prstGeom prst="rect">
+                      <a:avLst/>
+                    </a:prstGeom>
+                    <a:ln>
+                      <a:noFill/>
+                    </a:ln>
+                    <a:extLst>
+                      <a:ext uri="{53640926-AAD7-44D8-BBD7-CCE9431645EC}">
+                        <a14:shadowObscured xmlns:a14="http://schemas.microsoft.com/office/drawing/2010/main"/>
+                      </a:ext>
+                    </a:extLst>
+                  </pic:spPr>
+                </pic:pic>
+              </a:graphicData>
+            </a:graphic>
+            <wp14:sizeRelH relativeFrom="page">
+              <wp14:pctWidth>0</wp14:pctWidth>
+            </wp14:sizeRelH>
+            <wp14:sizeRelV relativeFrom="page">
+              <wp14:pctHeight>0</wp14:pctHeight>
+            </wp14:sizeRelV>
+          </wp:anchor>
+        </w:drawing>
+      </w:r>
+      <w:r>
+        <w:rPr>
+          <w:noProof/>
+          <w:lang w:val="en-US"/>
+        </w:rPr>
+        <w:t>The Web Content</w:t>
+      </w:r>
+    </w:p>
+    <w:p>
+      <w:pPr>
+        <w:rPr>
+          <w:noProof/>
+          <w:lang w:val="en-US"/>
+        </w:rPr>
+      </w:pPr>
+      <w:r>
+        <w:rPr>
+          <w:noProof/>
+        </w:rPr>
+        <w:drawing>
+          <wp:anchor distT="0" distB="0" distL="114300" distR="114300" simplePos="0" relativeHeight="251659264" behindDoc="1" locked="0" layoutInCell="1" allowOverlap="1" wp14:anchorId="33D23888" wp14:editId="264C6970">
+            <wp:simplePos x="0" y="0"/>
+            <wp:positionH relativeFrom="margin">
+              <wp:align>right</wp:align>
+            </wp:positionH>
+            <wp:positionV relativeFrom="paragraph">
+              <wp:posOffset>1403985</wp:posOffset>
+            </wp:positionV>
+            <wp:extent cx="927735" cy="340360"/>
+            <wp:effectExtent l="0" t="0" r="5715" b="2540"/>
+            <wp:wrapTight wrapText="bothSides">
+              <wp:wrapPolygon edited="0">
+                <wp:start x="0" y="0"/>
+                <wp:lineTo x="0" y="20552"/>
+                <wp:lineTo x="21290" y="20552"/>
+                <wp:lineTo x="21290" y="0"/>
+                <wp:lineTo x="0" y="0"/>
+              </wp:wrapPolygon>
+            </wp:wrapTight>
+            <wp:docPr id="5" name="Grafik 5" descr="Ein Bild, das Text, Screenshot, drinnen enthält.&#10;&#10;Automatisch generierte Beschreibung"/>
+            <wp:cNvGraphicFramePr>
+              <a:graphicFrameLocks xmlns:a="http://schemas.openxmlformats.org/drawingml/2006/main" noChangeAspect="1"/>
+            </wp:cNvGraphicFramePr>
+            <a:graphic xmlns:a="http://schemas.openxmlformats.org/drawingml/2006/main">
+              <a:graphicData uri="http://schemas.openxmlformats.org/drawingml/2006/picture">
+                <pic:pic xmlns:pic="http://schemas.openxmlformats.org/drawingml/2006/picture">
+                  <pic:nvPicPr>
+                    <pic:cNvPr id="5" name="Grafik 5" descr="Ein Bild, das Text, Screenshot, drinnen enthält.&#10;&#10;Automatisch generierte Beschreibung"/>
+                    <pic:cNvPicPr/>
+                  </pic:nvPicPr>
+                  <pic:blipFill rotWithShape="1">
+                    <a:blip r:embed="rId6">
+                      <a:extLst>
+                        <a:ext uri="{28A0092B-C50C-407E-A947-70E740481C1C}">
+                          <a14:useLocalDpi xmlns:a14="http://schemas.microsoft.com/office/drawing/2010/main" val="0"/>
+                        </a:ext>
+                      </a:extLst>
+                    </a:blip>
+                    <a:srcRect l="56224" t="82897" r="37549" b="13027"/>
+                    <a:stretch/>
+                  </pic:blipFill>
+                  <pic:spPr bwMode="auto">
+                    <a:xfrm>
+                      <a:off x="0" y="0"/>
+                      <a:ext cx="927735" cy="340360"/>
+                    </a:xfrm>
+                    <a:prstGeom prst="rect">
+                      <a:avLst/>
+                    </a:prstGeom>
+                    <a:ln>
+                      <a:noFill/>
+                    </a:ln>
+                    <a:extLst>
+                      <a:ext uri="{53640926-AAD7-44D8-BBD7-CCE9431645EC}">
+                        <a14:shadowObscured xmlns:a14="http://schemas.microsoft.com/office/drawing/2010/main"/>
+                      </a:ext>
+                    </a:extLst>
+                  </pic:spPr>
+                </pic:pic>
+              </a:graphicData>
+            </a:graphic>
+            <wp14:sizeRelH relativeFrom="margin">
+              <wp14:pctWidth>0</wp14:pctWidth>
+            </wp14:sizeRelH>
+            <wp14:sizeRelV relativeFrom="margin">
+              <wp14:pctHeight>0</wp14:pctHeight>
+            </wp14:sizeRelV>
+          </wp:anchor>
+        </w:drawing>
+      </w:r>
+      <w:r>
+        <w:rPr>
+          <w:lang w:val="en-US"/>
+        </w:rPr>
+        <w:t>A guiding motif in the design language of this website is the use of bootstrap cards. These are easily modifiable and thus customizable. They are used in the store and in the shopping cart to display individual items</w:t>
+      </w:r>
+      <w:r>
+        <w:rPr>
+          <w:lang w:val="en-US"/>
+        </w:rPr>
+        <w:t xml:space="preserve">. </w:t>
+      </w:r>
+      <w:r>
+        <w:rPr>
+          <w:lang w:val="en-US"/>
+        </w:rPr>
+        <w:t xml:space="preserve">The cards are adapted to the color concept of the website and have </w:t>
+      </w:r>
+      <w:r>
+        <w:rPr>
+          <w:lang w:val="en-US"/>
+        </w:rPr>
+        <w:t>petrol-colored</w:t>
+      </w:r>
+      <w:r>
+        <w:rPr>
+          <w:lang w:val="en-US"/>
+        </w:rPr>
+        <w:t xml:space="preserve"> highlights. As we see them again and again on the website, it looks very familiar and simple to the viewer.</w:t>
+      </w:r>
+      <w:r>
+        <w:rPr>
+          <w:lang w:val="en-US"/>
+        </w:rPr>
+        <w:t xml:space="preserve"> </w:t>
+      </w:r>
+      <w:r>
+        <w:rPr>
+          <w:lang w:val="en-US"/>
+        </w:rPr>
+        <w:t>The rounded corners and the discreet design are also striking. We also find this design in other areas of the website like the border of the buttons and the navigation elements.</w:t>
+      </w:r>
+      <w:r>
+        <w:rPr>
+          <w:noProof/>
+          <w:lang w:val="en-US"/>
+        </w:rPr>
+        <w:t xml:space="preserve"> </w:t>
+      </w:r>
+      <w:r>
+        <w:rPr>
+          <w:noProof/>
+          <w:lang w:val="en-US"/>
+        </w:rPr>
+        <w:t xml:space="preserve">On the website we find a lot of white and light gray space. This is to focus on the essential elements of the website and create a feeling of tidiness. The eye of the </w:t>
+      </w:r>
+      <w:r>
+        <w:rPr>
+          <w:noProof/>
+          <w:lang w:val="en-US"/>
+        </w:rPr>
+        <w:t xml:space="preserve">website visitor </w:t>
+      </w:r>
+      <w:r>
+        <w:rPr>
+          <w:noProof/>
+          <w:lang w:val="en-US"/>
+        </w:rPr>
+        <w:t>can come to an rest here.</w:t>
+      </w:r>
+      <w:r>
+        <w:rPr>
+          <w:noProof/>
+          <w:lang w:val="en-US"/>
+        </w:rPr>
+        <w:t xml:space="preserve"> </w:t>
+      </w:r>
+    </w:p>
+    <w:p>
+      <w:pPr>
+        <w:pStyle w:val="subHeader"/>
+        <w:rPr>
+          <w:noProof/>
+          <w:lang w:val="en-US"/>
+        </w:rPr>
+      </w:pPr>
+      <w:r>
+        <w:rPr>
+          <w:noProof/>
+          <w:lang w:val="en-US"/>
+        </w:rPr>
+        <w:t>The Use of SASS</w:t>
+      </w:r>
+    </w:p>
+    <w:p>
+      <w:pPr>
+        <w:rPr>
+          <w:noProof/>
+          <w:lang w:val="en-US"/>
+        </w:rPr>
+      </w:pPr>
+      <w:r>
+        <w:rPr>
+          <w:noProof/>
+          <w:lang w:val="en-US"/>
+        </w:rPr>
+        <w:t>When creating the website, the combination of Sass (a stylesheet language) and Bootstrap (framework) was very handy. Bootstrap has default parameters, which can be used if you do not make any further adjustments. For example, the CSS class btn-primary always creates a button in the Bootstrap default color. Sass now allows us to access exactly these parameters and use our own color wherever the default color is used. This way it was very easy for us to provide a custom web experience without having to write much custom CSS.</w:t>
+      </w:r>
+    </w:p>
+    <w:p>
+      <w:pPr>
+        <w:shd w:val="clear" w:color="auto" w:fill="F5F5F5"/>
+        <w:spacing w:after="0" w:line="285" w:lineRule="atLeast"/>
+        <w:jc w:val="left"/>
+        <w:rPr>
+          <w:rFonts w:ascii="Consolas" w:eastAsia="Times New Roman" w:hAnsi="Consolas" w:cs="Times New Roman"/>
+          <w:color w:val="333333"/>
+          <w:sz w:val="21"/>
+          <w:szCs w:val="21"/>
+          <w:lang w:val="en-US" w:eastAsia="de-DE"/>
+        </w:rPr>
+      </w:pPr>
+      <w:r>
+        <w:rPr>
+          <w:rFonts w:ascii="Consolas" w:eastAsia="Times New Roman" w:hAnsi="Consolas" w:cs="Times New Roman"/>
+          <w:color w:val="7A3E9D"/>
+          <w:sz w:val="21"/>
+          <w:szCs w:val="21"/>
+          <w:lang w:val="en-US" w:eastAsia="de-DE"/>
+        </w:rPr>
+        <w:lastRenderedPageBreak/>
+        <w:t>$theme-colors</w:t>
+      </w:r>
+      <w:r>
+        <w:rPr>
+          <w:rFonts w:ascii="Consolas" w:eastAsia="Times New Roman" w:hAnsi="Consolas" w:cs="Times New Roman"/>
+          <w:color w:val="777777"/>
+          <w:sz w:val="21"/>
+          <w:szCs w:val="21"/>
+          <w:lang w:val="en-US" w:eastAsia="de-DE"/>
+        </w:rPr>
+        <w:t>:</w:t>
+      </w:r>
+      <w:r>
+        <w:rPr>
+          <w:rFonts w:ascii="Consolas" w:eastAsia="Times New Roman" w:hAnsi="Consolas" w:cs="Times New Roman"/>
+          <w:color w:val="333333"/>
+          <w:sz w:val="21"/>
+          <w:szCs w:val="21"/>
+          <w:lang w:val="en-US" w:eastAsia="de-DE"/>
+        </w:rPr>
+        <w:t xml:space="preserve"> </w:t>
+      </w:r>
+      <w:r>
+        <w:rPr>
+          <w:rFonts w:ascii="Consolas" w:eastAsia="Times New Roman" w:hAnsi="Consolas" w:cs="Times New Roman"/>
+          <w:color w:val="777777"/>
+          <w:sz w:val="21"/>
+          <w:szCs w:val="21"/>
+          <w:lang w:val="en-US" w:eastAsia="de-DE"/>
+        </w:rPr>
+        <w:t>(</w:t>
+      </w:r>
+    </w:p>
+    <w:p>
+      <w:pPr>
+        <w:shd w:val="clear" w:color="auto" w:fill="F5F5F5"/>
+        <w:spacing w:after="0" w:line="285" w:lineRule="atLeast"/>
+        <w:jc w:val="left"/>
+        <w:rPr>
+          <w:rFonts w:ascii="Consolas" w:eastAsia="Times New Roman" w:hAnsi="Consolas" w:cs="Times New Roman"/>
+          <w:color w:val="333333"/>
+          <w:sz w:val="21"/>
+          <w:szCs w:val="21"/>
+          <w:lang w:val="en-US" w:eastAsia="de-DE"/>
+        </w:rPr>
+      </w:pPr>
+    </w:p>
+    <w:p>
+      <w:pPr>
+        <w:shd w:val="clear" w:color="auto" w:fill="F5F5F5"/>
+        <w:spacing w:after="0" w:line="285" w:lineRule="atLeast"/>
+        <w:jc w:val="left"/>
+        <w:rPr>
+          <w:rFonts w:ascii="Consolas" w:eastAsia="Times New Roman" w:hAnsi="Consolas" w:cs="Times New Roman"/>
+          <w:color w:val="333333"/>
+          <w:sz w:val="21"/>
+          <w:szCs w:val="21"/>
+          <w:lang w:val="en-US" w:eastAsia="de-DE"/>
+        </w:rPr>
+      </w:pPr>
+      <w:r>
+        <w:rPr>
+          <w:rFonts w:ascii="Consolas" w:eastAsia="Times New Roman" w:hAnsi="Consolas" w:cs="Times New Roman"/>
+          <w:color w:val="333333"/>
+          <w:sz w:val="21"/>
+          <w:szCs w:val="21"/>
+          <w:lang w:val="en-US" w:eastAsia="de-DE"/>
+        </w:rPr>
+        <w:t xml:space="preserve">        </w:t>
+      </w:r>
+      <w:r>
+        <w:rPr>
+          <w:rFonts w:ascii="Consolas" w:eastAsia="Times New Roman" w:hAnsi="Consolas" w:cs="Times New Roman"/>
+          <w:color w:val="777777"/>
+          <w:sz w:val="21"/>
+          <w:szCs w:val="21"/>
+          <w:lang w:val="en-US" w:eastAsia="de-DE"/>
+        </w:rPr>
+        <w:t>"</w:t>
+      </w:r>
+      <w:r>
+        <w:rPr>
+          <w:rFonts w:ascii="Consolas" w:eastAsia="Times New Roman" w:hAnsi="Consolas" w:cs="Times New Roman"/>
+          <w:color w:val="448C27"/>
+          <w:sz w:val="21"/>
+          <w:szCs w:val="21"/>
+          <w:lang w:val="en-US" w:eastAsia="de-DE"/>
+        </w:rPr>
+        <w:t>primary</w:t>
+      </w:r>
+      <w:r>
+        <w:rPr>
+          <w:rFonts w:ascii="Consolas" w:eastAsia="Times New Roman" w:hAnsi="Consolas" w:cs="Times New Roman"/>
+          <w:color w:val="777777"/>
+          <w:sz w:val="21"/>
+          <w:szCs w:val="21"/>
+          <w:lang w:val="en-US" w:eastAsia="de-DE"/>
+        </w:rPr>
+        <w:t>"</w:t>
+      </w:r>
+      <w:r>
+        <w:rPr>
+          <w:rFonts w:ascii="Consolas" w:eastAsia="Times New Roman" w:hAnsi="Consolas" w:cs="Times New Roman"/>
+          <w:color w:val="333333"/>
+          <w:sz w:val="21"/>
+          <w:szCs w:val="21"/>
+          <w:lang w:val="en-US" w:eastAsia="de-DE"/>
+        </w:rPr>
+        <w:t xml:space="preserve">: </w:t>
+      </w:r>
+      <w:r>
+        <w:rPr>
+          <w:rFonts w:ascii="Consolas" w:eastAsia="Times New Roman" w:hAnsi="Consolas" w:cs="Times New Roman"/>
+          <w:color w:val="777777"/>
+          <w:sz w:val="21"/>
+          <w:szCs w:val="21"/>
+          <w:lang w:val="en-US" w:eastAsia="de-DE"/>
+        </w:rPr>
+        <w:t>#</w:t>
+      </w:r>
+      <w:r>
+        <w:rPr>
+          <w:rFonts w:ascii="Consolas" w:eastAsia="Times New Roman" w:hAnsi="Consolas" w:cs="Times New Roman"/>
+          <w:color w:val="9C5D27"/>
+          <w:sz w:val="21"/>
+          <w:szCs w:val="21"/>
+          <w:lang w:val="en-US" w:eastAsia="de-DE"/>
+        </w:rPr>
+        <w:t>359DA3</w:t>
+      </w:r>
+      <w:r>
+        <w:rPr>
+          <w:rFonts w:ascii="Consolas" w:eastAsia="Times New Roman" w:hAnsi="Consolas" w:cs="Times New Roman"/>
+          <w:color w:val="777777"/>
+          <w:sz w:val="21"/>
+          <w:szCs w:val="21"/>
+          <w:lang w:val="en-US" w:eastAsia="de-DE"/>
+        </w:rPr>
+        <w:t>,</w:t>
+      </w:r>
+    </w:p>
+    <w:p>
+      <w:pPr>
+        <w:shd w:val="clear" w:color="auto" w:fill="F5F5F5"/>
+        <w:spacing w:after="0" w:line="285" w:lineRule="atLeast"/>
+        <w:jc w:val="left"/>
+        <w:rPr>
+          <w:rFonts w:ascii="Consolas" w:eastAsia="Times New Roman" w:hAnsi="Consolas" w:cs="Times New Roman"/>
+          <w:color w:val="333333"/>
+          <w:sz w:val="21"/>
+          <w:szCs w:val="21"/>
+          <w:lang w:val="en-US" w:eastAsia="de-DE"/>
+        </w:rPr>
+      </w:pPr>
+      <w:r>
+        <w:rPr>
+          <w:rFonts w:ascii="Consolas" w:eastAsia="Times New Roman" w:hAnsi="Consolas" w:cs="Times New Roman"/>
+          <w:color w:val="333333"/>
+          <w:sz w:val="21"/>
+          <w:szCs w:val="21"/>
+          <w:lang w:val="en-US" w:eastAsia="de-DE"/>
+        </w:rPr>
+        <w:t xml:space="preserve">        </w:t>
+      </w:r>
+      <w:r>
+        <w:rPr>
+          <w:rFonts w:ascii="Consolas" w:eastAsia="Times New Roman" w:hAnsi="Consolas" w:cs="Times New Roman"/>
+          <w:color w:val="777777"/>
+          <w:sz w:val="21"/>
+          <w:szCs w:val="21"/>
+          <w:lang w:val="en-US" w:eastAsia="de-DE"/>
+        </w:rPr>
+        <w:t>"</w:t>
+      </w:r>
+      <w:r>
+        <w:rPr>
+          <w:rFonts w:ascii="Consolas" w:eastAsia="Times New Roman" w:hAnsi="Consolas" w:cs="Times New Roman"/>
+          <w:color w:val="448C27"/>
+          <w:sz w:val="21"/>
+          <w:szCs w:val="21"/>
+          <w:lang w:val="en-US" w:eastAsia="de-DE"/>
+        </w:rPr>
+        <w:t>light</w:t>
+      </w:r>
+      <w:r>
+        <w:rPr>
+          <w:rFonts w:ascii="Consolas" w:eastAsia="Times New Roman" w:hAnsi="Consolas" w:cs="Times New Roman"/>
+          <w:color w:val="777777"/>
+          <w:sz w:val="21"/>
+          <w:szCs w:val="21"/>
+          <w:lang w:val="en-US" w:eastAsia="de-DE"/>
+        </w:rPr>
+        <w:t>"</w:t>
+      </w:r>
+      <w:r>
+        <w:rPr>
+          <w:rFonts w:ascii="Consolas" w:eastAsia="Times New Roman" w:hAnsi="Consolas" w:cs="Times New Roman"/>
+          <w:color w:val="333333"/>
+          <w:sz w:val="21"/>
+          <w:szCs w:val="21"/>
+          <w:lang w:val="en-US" w:eastAsia="de-DE"/>
+        </w:rPr>
+        <w:t xml:space="preserve">: </w:t>
+      </w:r>
+      <w:r>
+        <w:rPr>
+          <w:rFonts w:ascii="Consolas" w:eastAsia="Times New Roman" w:hAnsi="Consolas" w:cs="Times New Roman"/>
+          <w:color w:val="777777"/>
+          <w:sz w:val="21"/>
+          <w:szCs w:val="21"/>
+          <w:lang w:val="en-US" w:eastAsia="de-DE"/>
+        </w:rPr>
+        <w:t>#</w:t>
+      </w:r>
+      <w:r>
+        <w:rPr>
+          <w:rFonts w:ascii="Consolas" w:eastAsia="Times New Roman" w:hAnsi="Consolas" w:cs="Times New Roman"/>
+          <w:color w:val="9C5D27"/>
+          <w:sz w:val="21"/>
+          <w:szCs w:val="21"/>
+          <w:lang w:val="en-US" w:eastAsia="de-DE"/>
+        </w:rPr>
+        <w:t>F2F2F2</w:t>
+      </w:r>
+      <w:r>
+        <w:rPr>
+          <w:rFonts w:ascii="Consolas" w:eastAsia="Times New Roman" w:hAnsi="Consolas" w:cs="Times New Roman"/>
+          <w:color w:val="777777"/>
+          <w:sz w:val="21"/>
+          <w:szCs w:val="21"/>
+          <w:lang w:val="en-US" w:eastAsia="de-DE"/>
+        </w:rPr>
+        <w:t>,</w:t>
+      </w:r>
+    </w:p>
+    <w:p>
+      <w:pPr>
+        <w:shd w:val="clear" w:color="auto" w:fill="F5F5F5"/>
+        <w:spacing w:after="0" w:line="285" w:lineRule="atLeast"/>
+        <w:jc w:val="left"/>
+        <w:rPr>
+          <w:rFonts w:ascii="Consolas" w:eastAsia="Times New Roman" w:hAnsi="Consolas" w:cs="Times New Roman"/>
+          <w:color w:val="333333"/>
+          <w:sz w:val="21"/>
+          <w:szCs w:val="21"/>
+          <w:lang w:val="en-US" w:eastAsia="de-DE"/>
+        </w:rPr>
+      </w:pPr>
+      <w:r>
+        <w:rPr>
+          <w:rFonts w:ascii="Consolas" w:eastAsia="Times New Roman" w:hAnsi="Consolas" w:cs="Times New Roman"/>
+          <w:color w:val="333333"/>
+          <w:sz w:val="21"/>
+          <w:szCs w:val="21"/>
+          <w:lang w:val="en-US" w:eastAsia="de-DE"/>
+        </w:rPr>
+        <w:t xml:space="preserve">        </w:t>
+      </w:r>
+      <w:r>
+        <w:rPr>
+          <w:rFonts w:ascii="Consolas" w:eastAsia="Times New Roman" w:hAnsi="Consolas" w:cs="Times New Roman"/>
+          <w:color w:val="777777"/>
+          <w:sz w:val="21"/>
+          <w:szCs w:val="21"/>
+          <w:lang w:val="en-US" w:eastAsia="de-DE"/>
+        </w:rPr>
+        <w:t>"</w:t>
+      </w:r>
+      <w:proofErr w:type="spellStart"/>
+      <w:r>
+        <w:rPr>
+          <w:rFonts w:ascii="Consolas" w:eastAsia="Times New Roman" w:hAnsi="Consolas" w:cs="Times New Roman"/>
+          <w:color w:val="448C27"/>
+          <w:sz w:val="21"/>
+          <w:szCs w:val="21"/>
+          <w:lang w:val="en-US" w:eastAsia="de-DE"/>
+        </w:rPr>
+        <w:t>secundary</w:t>
+      </w:r>
+      <w:proofErr w:type="spellEnd"/>
+      <w:r>
+        <w:rPr>
+          <w:rFonts w:ascii="Consolas" w:eastAsia="Times New Roman" w:hAnsi="Consolas" w:cs="Times New Roman"/>
+          <w:color w:val="777777"/>
+          <w:sz w:val="21"/>
+          <w:szCs w:val="21"/>
+          <w:lang w:val="en-US" w:eastAsia="de-DE"/>
+        </w:rPr>
+        <w:t>"</w:t>
+      </w:r>
+      <w:r>
+        <w:rPr>
+          <w:rFonts w:ascii="Consolas" w:eastAsia="Times New Roman" w:hAnsi="Consolas" w:cs="Times New Roman"/>
+          <w:color w:val="333333"/>
+          <w:sz w:val="21"/>
+          <w:szCs w:val="21"/>
+          <w:lang w:val="en-US" w:eastAsia="de-DE"/>
+        </w:rPr>
+        <w:t xml:space="preserve">: </w:t>
+      </w:r>
+      <w:r>
+        <w:rPr>
+          <w:rFonts w:ascii="Consolas" w:eastAsia="Times New Roman" w:hAnsi="Consolas" w:cs="Times New Roman"/>
+          <w:color w:val="777777"/>
+          <w:sz w:val="21"/>
+          <w:szCs w:val="21"/>
+          <w:lang w:val="en-US" w:eastAsia="de-DE"/>
+        </w:rPr>
+        <w:t>#</w:t>
+      </w:r>
+      <w:r>
+        <w:rPr>
+          <w:rFonts w:ascii="Consolas" w:eastAsia="Times New Roman" w:hAnsi="Consolas" w:cs="Times New Roman"/>
+          <w:color w:val="9C5D27"/>
+          <w:sz w:val="21"/>
+          <w:szCs w:val="21"/>
+          <w:lang w:val="en-US" w:eastAsia="de-DE"/>
+        </w:rPr>
+        <w:t>86D3D9</w:t>
+      </w:r>
+      <w:r>
+        <w:rPr>
+          <w:rFonts w:ascii="Consolas" w:eastAsia="Times New Roman" w:hAnsi="Consolas" w:cs="Times New Roman"/>
+          <w:color w:val="777777"/>
+          <w:sz w:val="21"/>
+          <w:szCs w:val="21"/>
+          <w:lang w:val="en-US" w:eastAsia="de-DE"/>
+        </w:rPr>
+        <w:t>,</w:t>
+      </w:r>
+    </w:p>
+    <w:p>
+      <w:pPr>
+        <w:shd w:val="clear" w:color="auto" w:fill="F5F5F5"/>
+        <w:spacing w:after="0" w:line="285" w:lineRule="atLeast"/>
+        <w:jc w:val="left"/>
+        <w:rPr>
+          <w:rFonts w:ascii="Consolas" w:eastAsia="Times New Roman" w:hAnsi="Consolas" w:cs="Times New Roman"/>
+          <w:color w:val="333333"/>
+          <w:sz w:val="21"/>
+          <w:szCs w:val="21"/>
+          <w:lang w:val="en-US" w:eastAsia="de-DE"/>
+        </w:rPr>
+      </w:pPr>
+      <w:r>
+        <w:rPr>
+          <w:rFonts w:ascii="Consolas" w:eastAsia="Times New Roman" w:hAnsi="Consolas" w:cs="Times New Roman"/>
+          <w:color w:val="333333"/>
+          <w:sz w:val="21"/>
+          <w:szCs w:val="21"/>
+          <w:lang w:val="en-US" w:eastAsia="de-DE"/>
+        </w:rPr>
+        <w:t xml:space="preserve">        </w:t>
+      </w:r>
+      <w:r>
+        <w:rPr>
+          <w:rFonts w:ascii="Consolas" w:eastAsia="Times New Roman" w:hAnsi="Consolas" w:cs="Times New Roman"/>
+          <w:color w:val="777777"/>
+          <w:sz w:val="21"/>
+          <w:szCs w:val="21"/>
+          <w:lang w:val="en-US" w:eastAsia="de-DE"/>
+        </w:rPr>
+        <w:t>"</w:t>
+      </w:r>
+      <w:r>
+        <w:rPr>
+          <w:rFonts w:ascii="Consolas" w:eastAsia="Times New Roman" w:hAnsi="Consolas" w:cs="Times New Roman"/>
+          <w:color w:val="448C27"/>
+          <w:sz w:val="21"/>
+          <w:szCs w:val="21"/>
+          <w:lang w:val="en-US" w:eastAsia="de-DE"/>
+        </w:rPr>
+        <w:t>warning</w:t>
+      </w:r>
+      <w:r>
+        <w:rPr>
+          <w:rFonts w:ascii="Consolas" w:eastAsia="Times New Roman" w:hAnsi="Consolas" w:cs="Times New Roman"/>
+          <w:color w:val="777777"/>
+          <w:sz w:val="21"/>
+          <w:szCs w:val="21"/>
+          <w:lang w:val="en-US" w:eastAsia="de-DE"/>
+        </w:rPr>
+        <w:t>"</w:t>
+      </w:r>
+      <w:r>
+        <w:rPr>
+          <w:rFonts w:ascii="Consolas" w:eastAsia="Times New Roman" w:hAnsi="Consolas" w:cs="Times New Roman"/>
+          <w:color w:val="333333"/>
+          <w:sz w:val="21"/>
+          <w:szCs w:val="21"/>
+          <w:lang w:val="en-US" w:eastAsia="de-DE"/>
+        </w:rPr>
+        <w:t xml:space="preserve">: </w:t>
+      </w:r>
+      <w:r>
+        <w:rPr>
+          <w:rFonts w:ascii="Consolas" w:eastAsia="Times New Roman" w:hAnsi="Consolas" w:cs="Times New Roman"/>
+          <w:color w:val="777777"/>
+          <w:sz w:val="21"/>
+          <w:szCs w:val="21"/>
+          <w:lang w:val="en-US" w:eastAsia="de-DE"/>
+        </w:rPr>
+        <w:t>#</w:t>
+      </w:r>
+      <w:r>
+        <w:rPr>
+          <w:rFonts w:ascii="Consolas" w:eastAsia="Times New Roman" w:hAnsi="Consolas" w:cs="Times New Roman"/>
+          <w:color w:val="9C5D27"/>
+          <w:sz w:val="21"/>
+          <w:szCs w:val="21"/>
+          <w:lang w:val="en-US" w:eastAsia="de-DE"/>
+        </w:rPr>
+        <w:t>D06ED4</w:t>
+      </w:r>
+      <w:r>
+        <w:rPr>
+          <w:rFonts w:ascii="Consolas" w:eastAsia="Times New Roman" w:hAnsi="Consolas" w:cs="Times New Roman"/>
+          <w:color w:val="777777"/>
+          <w:sz w:val="21"/>
+          <w:szCs w:val="21"/>
+          <w:lang w:val="en-US" w:eastAsia="de-DE"/>
+        </w:rPr>
+        <w:t>,</w:t>
+      </w:r>
+    </w:p>
+    <w:p>
+      <w:pPr>
+        <w:shd w:val="clear" w:color="auto" w:fill="F5F5F5"/>
+        <w:spacing w:after="0" w:line="285" w:lineRule="atLeast"/>
+        <w:jc w:val="left"/>
+        <w:rPr>
+          <w:rFonts w:ascii="Consolas" w:eastAsia="Times New Roman" w:hAnsi="Consolas" w:cs="Times New Roman"/>
+          <w:color w:val="333333"/>
+          <w:sz w:val="21"/>
+          <w:szCs w:val="21"/>
+          <w:lang w:val="en-US" w:eastAsia="de-DE"/>
+        </w:rPr>
+      </w:pPr>
+      <w:r>
+        <w:rPr>
+          <w:rFonts w:ascii="Consolas" w:eastAsia="Times New Roman" w:hAnsi="Consolas" w:cs="Times New Roman"/>
+          <w:color w:val="333333"/>
+          <w:sz w:val="21"/>
+          <w:szCs w:val="21"/>
+          <w:lang w:val="en-US" w:eastAsia="de-DE"/>
+        </w:rPr>
+        <w:t xml:space="preserve">        </w:t>
+      </w:r>
+      <w:r>
+        <w:rPr>
+          <w:rFonts w:ascii="Consolas" w:eastAsia="Times New Roman" w:hAnsi="Consolas" w:cs="Times New Roman"/>
+          <w:color w:val="777777"/>
+          <w:sz w:val="21"/>
+          <w:szCs w:val="21"/>
+          <w:lang w:val="en-US" w:eastAsia="de-DE"/>
+        </w:rPr>
+        <w:t>"</w:t>
+      </w:r>
+      <w:r>
+        <w:rPr>
+          <w:rFonts w:ascii="Consolas" w:eastAsia="Times New Roman" w:hAnsi="Consolas" w:cs="Times New Roman"/>
+          <w:color w:val="448C27"/>
+          <w:sz w:val="21"/>
+          <w:szCs w:val="21"/>
+          <w:lang w:val="en-US" w:eastAsia="de-DE"/>
+        </w:rPr>
+        <w:t>danger</w:t>
+      </w:r>
+      <w:r>
+        <w:rPr>
+          <w:rFonts w:ascii="Consolas" w:eastAsia="Times New Roman" w:hAnsi="Consolas" w:cs="Times New Roman"/>
+          <w:color w:val="777777"/>
+          <w:sz w:val="21"/>
+          <w:szCs w:val="21"/>
+          <w:lang w:val="en-US" w:eastAsia="de-DE"/>
+        </w:rPr>
+        <w:t>"</w:t>
+      </w:r>
+      <w:r>
+        <w:rPr>
+          <w:rFonts w:ascii="Consolas" w:eastAsia="Times New Roman" w:hAnsi="Consolas" w:cs="Times New Roman"/>
+          <w:color w:val="333333"/>
+          <w:sz w:val="21"/>
+          <w:szCs w:val="21"/>
+          <w:lang w:val="en-US" w:eastAsia="de-DE"/>
+        </w:rPr>
+        <w:t xml:space="preserve">: </w:t>
+      </w:r>
+      <w:r>
+        <w:rPr>
+          <w:rFonts w:ascii="Consolas" w:eastAsia="Times New Roman" w:hAnsi="Consolas" w:cs="Times New Roman"/>
+          <w:color w:val="777777"/>
+          <w:sz w:val="21"/>
+          <w:szCs w:val="21"/>
+          <w:lang w:val="en-US" w:eastAsia="de-DE"/>
+        </w:rPr>
+        <w:t>#</w:t>
+      </w:r>
+      <w:r>
+        <w:rPr>
+          <w:rFonts w:ascii="Consolas" w:eastAsia="Times New Roman" w:hAnsi="Consolas" w:cs="Times New Roman"/>
+          <w:color w:val="9C5D27"/>
+          <w:sz w:val="21"/>
+          <w:szCs w:val="21"/>
+          <w:lang w:val="en-US" w:eastAsia="de-DE"/>
+        </w:rPr>
+        <w:t>651A69</w:t>
+      </w:r>
+      <w:r>
+        <w:rPr>
+          <w:rFonts w:ascii="Consolas" w:eastAsia="Times New Roman" w:hAnsi="Consolas" w:cs="Times New Roman"/>
+          <w:color w:val="777777"/>
+          <w:sz w:val="21"/>
+          <w:szCs w:val="21"/>
+          <w:lang w:val="en-US" w:eastAsia="de-DE"/>
+        </w:rPr>
+        <w:t>,</w:t>
+      </w:r>
+    </w:p>
+    <w:p>
+      <w:pPr>
+        <w:shd w:val="clear" w:color="auto" w:fill="F5F5F5"/>
+        <w:spacing w:after="0" w:line="285" w:lineRule="atLeast"/>
+        <w:jc w:val="left"/>
+        <w:rPr>
+          <w:rFonts w:ascii="Consolas" w:eastAsia="Times New Roman" w:hAnsi="Consolas" w:cs="Times New Roman"/>
+          <w:color w:val="333333"/>
+          <w:sz w:val="21"/>
+          <w:szCs w:val="21"/>
+          <w:lang w:eastAsia="de-DE"/>
+        </w:rPr>
+      </w:pPr>
+      <w:r>
+        <w:rPr>
+          <w:rFonts w:ascii="Consolas" w:eastAsia="Times New Roman" w:hAnsi="Consolas" w:cs="Times New Roman"/>
+          <w:color w:val="333333"/>
+          <w:sz w:val="21"/>
+          <w:szCs w:val="21"/>
+          <w:lang w:val="en-US" w:eastAsia="de-DE"/>
+        </w:rPr>
+        <w:t xml:space="preserve">        </w:t>
+      </w:r>
+      <w:r>
+        <w:rPr>
+          <w:rFonts w:ascii="Consolas" w:eastAsia="Times New Roman" w:hAnsi="Consolas" w:cs="Times New Roman"/>
+          <w:color w:val="777777"/>
+          <w:sz w:val="21"/>
+          <w:szCs w:val="21"/>
+          <w:lang w:eastAsia="de-DE"/>
+        </w:rPr>
+        <w:t>"</w:t>
+      </w:r>
+      <w:proofErr w:type="spellStart"/>
+      <w:r>
+        <w:rPr>
+          <w:rFonts w:ascii="Consolas" w:eastAsia="Times New Roman" w:hAnsi="Consolas" w:cs="Times New Roman"/>
+          <w:color w:val="448C27"/>
+          <w:sz w:val="21"/>
+          <w:szCs w:val="21"/>
+          <w:lang w:eastAsia="de-DE"/>
+        </w:rPr>
+        <w:t>dark</w:t>
+      </w:r>
+      <w:proofErr w:type="spellEnd"/>
+      <w:r>
+        <w:rPr>
+          <w:rFonts w:ascii="Consolas" w:eastAsia="Times New Roman" w:hAnsi="Consolas" w:cs="Times New Roman"/>
+          <w:color w:val="777777"/>
+          <w:sz w:val="21"/>
+          <w:szCs w:val="21"/>
+          <w:lang w:eastAsia="de-DE"/>
+        </w:rPr>
+        <w:t>"</w:t>
+      </w:r>
+      <w:r>
+        <w:rPr>
+          <w:rFonts w:ascii="Consolas" w:eastAsia="Times New Roman" w:hAnsi="Consolas" w:cs="Times New Roman"/>
+          <w:color w:val="333333"/>
+          <w:sz w:val="21"/>
+          <w:szCs w:val="21"/>
+          <w:lang w:eastAsia="de-DE"/>
+        </w:rPr>
+        <w:t xml:space="preserve">: </w:t>
+      </w:r>
+      <w:r>
+        <w:rPr>
+          <w:rFonts w:ascii="Consolas" w:eastAsia="Times New Roman" w:hAnsi="Consolas" w:cs="Times New Roman"/>
+          <w:color w:val="777777"/>
+          <w:sz w:val="21"/>
+          <w:szCs w:val="21"/>
+          <w:lang w:eastAsia="de-DE"/>
+        </w:rPr>
+        <w:t>#</w:t>
+      </w:r>
+      <w:r>
+        <w:rPr>
+          <w:rFonts w:ascii="Consolas" w:eastAsia="Times New Roman" w:hAnsi="Consolas" w:cs="Times New Roman"/>
+          <w:color w:val="9C5D27"/>
+          <w:sz w:val="21"/>
+          <w:szCs w:val="21"/>
+          <w:lang w:eastAsia="de-DE"/>
+        </w:rPr>
+        <w:t>595959</w:t>
+      </w:r>
+      <w:r>
+        <w:rPr>
+          <w:rFonts w:ascii="Consolas" w:eastAsia="Times New Roman" w:hAnsi="Consolas" w:cs="Times New Roman"/>
+          <w:color w:val="777777"/>
+          <w:sz w:val="21"/>
+          <w:szCs w:val="21"/>
+          <w:lang w:eastAsia="de-DE"/>
+        </w:rPr>
+        <w:t>,</w:t>
+      </w:r>
+    </w:p>
+    <w:p>
+      <w:pPr>
+        <w:shd w:val="clear" w:color="auto" w:fill="F5F5F5"/>
+        <w:spacing w:after="0" w:line="285" w:lineRule="atLeast"/>
+        <w:jc w:val="left"/>
+        <w:rPr>
+          <w:rFonts w:ascii="Consolas" w:eastAsia="Times New Roman" w:hAnsi="Consolas" w:cs="Times New Roman"/>
+          <w:color w:val="333333"/>
+          <w:sz w:val="21"/>
+          <w:szCs w:val="21"/>
+          <w:lang w:eastAsia="de-DE"/>
+        </w:rPr>
+      </w:pPr>
+      <w:r>
+        <w:rPr>
+          <w:rFonts w:ascii="Consolas" w:eastAsia="Times New Roman" w:hAnsi="Consolas" w:cs="Times New Roman"/>
+          <w:color w:val="777777"/>
+          <w:sz w:val="21"/>
+          <w:szCs w:val="21"/>
+          <w:lang w:eastAsia="de-DE"/>
+        </w:rPr>
+        <w:t>);</w:t>
+      </w:r>
+    </w:p>
+    <w:p>
+      <w:pPr>
+        <w:rPr>
+          <w:noProof/>
+          <w:lang w:val="en-US"/>
+        </w:rPr>
+      </w:pPr>
+    </w:p>
+    <w:p>
+      <w:pPr>
+        <w:pStyle w:val="subHeader"/>
+        <w:rPr>
+          <w:noProof/>
+          <w:lang w:val="en-US"/>
+        </w:rPr>
+      </w:pPr>
+    </w:p>
+    <w:p>
+      <w:pPr>
+        <w:pStyle w:val="subHeader"/>
+        <w:rPr>
+          <w:noProof/>
+          <w:lang w:val="en-US"/>
+        </w:rPr>
+      </w:pPr>
+      <w:r>
+        <w:rPr>
+          <w:noProof/>
+          <w:lang w:val="en-US"/>
+        </w:rPr>
+        <w:t>Fonts</w:t>
+      </w:r>
+    </w:p>
+    <w:p>
+      <w:pPr>
+        <w:rPr>
+          <w:lang w:val="en-US"/>
+        </w:rPr>
+      </w:pPr>
+      <w:r>
+        <w:rPr>
+          <w:noProof/>
+        </w:rPr>
+        <mc:AlternateContent>
+          <mc:Choice Requires="wpg">
+            <w:drawing>
+              <wp:anchor distT="0" distB="0" distL="114300" distR="114300" simplePos="0" relativeHeight="251677696" behindDoc="0" locked="0" layoutInCell="1" allowOverlap="1" wp14:anchorId="4AB1926E" wp14:editId="6BF5A047">
+                <wp:simplePos x="0" y="0"/>
+                <wp:positionH relativeFrom="margin">
+                  <wp:align>left</wp:align>
+                </wp:positionH>
+                <wp:positionV relativeFrom="paragraph">
+                  <wp:posOffset>949325</wp:posOffset>
+                </wp:positionV>
+                <wp:extent cx="5732145" cy="459740"/>
+                <wp:effectExtent l="0" t="0" r="20955" b="16510"/>
+                <wp:wrapTopAndBottom/>
+                <wp:docPr id="22" name="Gruppieren 22"/>
+                <wp:cNvGraphicFramePr/>
+                <a:graphic xmlns:a="http://schemas.openxmlformats.org/drawingml/2006/main">
+                  <a:graphicData uri="http://schemas.microsoft.com/office/word/2010/wordprocessingGroup">
+                    <wpg:wgp>
+                      <wpg:cNvGrpSpPr/>
+                      <wpg:grpSpPr>
+                        <a:xfrm>
+                          <a:off x="0" y="0"/>
+                          <a:ext cx="5732145" cy="459740"/>
+                          <a:chOff x="0" y="0"/>
+                          <a:chExt cx="6524046" cy="504262"/>
+                        </a:xfrm>
+                      </wpg:grpSpPr>
+                      <wps:wsp>
+                        <wps:cNvPr id="18" name="Rechteck 18"/>
+                        <wps:cNvSpPr/>
+                        <wps:spPr>
+                          <a:xfrm>
+                            <a:off x="0" y="0"/>
+                            <a:ext cx="6524046" cy="504262"/>
+                          </a:xfrm>
+                          <a:prstGeom prst="rect">
+                            <a:avLst/>
+                          </a:prstGeom>
+                          <a:noFill/>
+                          <a:ln>
+                            <a:solidFill>
+                              <a:srgbClr val="359DA3"/>
+                            </a:solidFill>
+                          </a:ln>
+                        </wps:spPr>
+                        <wps:style>
+                          <a:lnRef idx="2">
+                            <a:schemeClr val="accent1">
+                              <a:shade val="50000"/>
+                            </a:schemeClr>
+                          </a:lnRef>
+                          <a:fillRef idx="1">
+                            <a:schemeClr val="accent1"/>
+                          </a:fillRef>
+                          <a:effectRef idx="0">
+                            <a:schemeClr val="accent1"/>
+                          </a:effectRef>
+                          <a:fontRef idx="minor">
+                            <a:schemeClr val="lt1"/>
+                          </a:fontRef>
+                        </wps:style>
+                        <wps:txbx>
+                          <w:txbxContent>
+                            <w:p>
+                              <w:pPr>
+                                <w:jc w:val="center"/>
+                                <w:rPr>
+                                  <w:color w:val="000000" w:themeColor="text1"/>
+                                </w:rPr>
+                              </w:pPr>
+                            </w:p>
+                          </w:txbxContent>
+                        </wps:txbx>
+                        <wps:bodyPr rot="0" spcFirstLastPara="0" vertOverflow="overflow" horzOverflow="overflow" vert="horz" wrap="square" lIns="91440" tIns="45720" rIns="91440" bIns="45720" numCol="1" spcCol="0" rtlCol="0" fromWordArt="0" anchor="ctr" anchorCtr="0" forceAA="0" compatLnSpc="1">
+                          <a:prstTxWarp prst="textNoShape">
+                            <a:avLst/>
+                          </a:prstTxWarp>
+                          <a:noAutofit/>
+                        </wps:bodyPr>
+                      </wps:wsp>
+                      <wpg:grpSp>
+                        <wpg:cNvPr id="19" name="Gruppieren 19"/>
+                        <wpg:cNvGrpSpPr/>
+                        <wpg:grpSpPr>
+                          <a:xfrm>
+                            <a:off x="30336" y="56338"/>
+                            <a:ext cx="6454140" cy="363855"/>
+                            <a:chOff x="0" y="0"/>
+                            <a:chExt cx="6454700" cy="364521"/>
+                          </a:xfrm>
+                        </wpg:grpSpPr>
+                        <wps:wsp>
+                          <wps:cNvPr id="7" name="Rechteck 7"/>
+                          <wps:cNvSpPr/>
+                          <wps:spPr>
+                            <a:xfrm>
+                              <a:off x="0" y="4334"/>
+                              <a:ext cx="952500" cy="349250"/>
+                            </a:xfrm>
+                            <a:prstGeom prst="rect">
+                              <a:avLst/>
+                            </a:prstGeom>
+                            <a:noFill/>
+                            <a:ln>
+                              <a:solidFill>
+                                <a:srgbClr val="651A69"/>
+                              </a:solidFill>
+                            </a:ln>
+                          </wps:spPr>
+                          <wps:style>
+                            <a:lnRef idx="2">
+                              <a:schemeClr val="accent1">
+                                <a:shade val="50000"/>
+                              </a:schemeClr>
+                            </a:lnRef>
+                            <a:fillRef idx="1">
+                              <a:schemeClr val="accent1"/>
+                            </a:fillRef>
+                            <a:effectRef idx="0">
+                              <a:schemeClr val="accent1"/>
+                            </a:effectRef>
+                            <a:fontRef idx="minor">
+                              <a:schemeClr val="lt1"/>
+                            </a:fontRef>
+                          </wps:style>
+                          <wps:txbx>
+                            <w:txbxContent>
+                              <w:p>
+                                <w:pPr>
+                                  <w:jc w:val="center"/>
+                                  <w:rPr>
+                                    <w:color w:val="000000" w:themeColor="text1"/>
+                                  </w:rPr>
+                                </w:pPr>
+                                <w:r>
+                                  <w:rPr>
+                                    <w:color w:val="000000" w:themeColor="text1"/>
+                                  </w:rPr>
+                                  <w:t>Landing Page</w:t>
+                                </w:r>
+                              </w:p>
+                            </w:txbxContent>
+                          </wps:txbx>
+                          <wps:bodyPr rot="0" spcFirstLastPara="0" vertOverflow="overflow" horzOverflow="overflow" vert="horz" wrap="square" lIns="91440" tIns="45720" rIns="91440" bIns="45720" numCol="1" spcCol="0" rtlCol="0" fromWordArt="0" anchor="ctr" anchorCtr="0" forceAA="0" compatLnSpc="1">
+                            <a:prstTxWarp prst="textNoShape">
+                              <a:avLst/>
+                            </a:prstTxWarp>
+                            <a:noAutofit/>
+                          </wps:bodyPr>
+                        </wps:wsp>
+                        <wps:wsp>
+                          <wps:cNvPr id="11" name="Rechteck 11"/>
+                          <wps:cNvSpPr/>
+                          <wps:spPr>
+                            <a:xfrm>
+                              <a:off x="1001073" y="4334"/>
+                              <a:ext cx="952500" cy="349250"/>
+                            </a:xfrm>
+                            <a:prstGeom prst="rect">
+                              <a:avLst/>
+                            </a:prstGeom>
+                            <a:noFill/>
+                            <a:ln>
+                              <a:solidFill>
+                                <a:srgbClr val="651A69"/>
+                              </a:solidFill>
+                            </a:ln>
+                          </wps:spPr>
+                          <wps:style>
+                            <a:lnRef idx="2">
+                              <a:schemeClr val="accent1">
+                                <a:shade val="50000"/>
+                              </a:schemeClr>
+                            </a:lnRef>
+                            <a:fillRef idx="1">
+                              <a:schemeClr val="accent1"/>
+                            </a:fillRef>
+                            <a:effectRef idx="0">
+                              <a:schemeClr val="accent1"/>
+                            </a:effectRef>
+                            <a:fontRef idx="minor">
+                              <a:schemeClr val="lt1"/>
+                            </a:fontRef>
+                          </wps:style>
+                          <wps:txbx>
+                            <w:txbxContent>
+                              <w:p>
+                                <w:pPr>
+                                  <w:jc w:val="center"/>
+                                  <w:rPr>
+                                    <w:color w:val="000000" w:themeColor="text1"/>
+                                  </w:rPr>
+                                </w:pPr>
+                                <w:proofErr w:type="spellStart"/>
+                                <w:r>
+                                  <w:rPr>
+                                    <w:color w:val="000000" w:themeColor="text1"/>
+                                  </w:rPr>
+                                  <w:t>Simuled</w:t>
+                                </w:r>
+                                <w:proofErr w:type="spellEnd"/>
+                              </w:p>
+                            </w:txbxContent>
+                          </wps:txbx>
+                          <wps:bodyPr rot="0" spcFirstLastPara="0" vertOverflow="overflow" horzOverflow="overflow" vert="horz" wrap="square" lIns="91440" tIns="45720" rIns="91440" bIns="45720" numCol="1" spcCol="0" rtlCol="0" fromWordArt="0" anchor="ctr" anchorCtr="0" forceAA="0" compatLnSpc="1">
+                            <a:prstTxWarp prst="textNoShape">
+                              <a:avLst/>
+                            </a:prstTxWarp>
+                            <a:noAutofit/>
+                          </wps:bodyPr>
+                        </wps:wsp>
+                        <wps:wsp>
+                          <wps:cNvPr id="13" name="Rechteck 13"/>
+                          <wps:cNvSpPr/>
+                          <wps:spPr>
+                            <a:xfrm>
+                              <a:off x="1997813" y="0"/>
+                              <a:ext cx="952500" cy="349250"/>
+                            </a:xfrm>
+                            <a:prstGeom prst="rect">
+                              <a:avLst/>
+                            </a:prstGeom>
+                            <a:noFill/>
+                            <a:ln>
+                              <a:solidFill>
+                                <a:srgbClr val="651A69"/>
+                              </a:solidFill>
+                            </a:ln>
+                          </wps:spPr>
+                          <wps:style>
+                            <a:lnRef idx="2">
+                              <a:schemeClr val="accent1">
+                                <a:shade val="50000"/>
+                              </a:schemeClr>
+                            </a:lnRef>
+                            <a:fillRef idx="1">
+                              <a:schemeClr val="accent1"/>
+                            </a:fillRef>
+                            <a:effectRef idx="0">
+                              <a:schemeClr val="accent1"/>
+                            </a:effectRef>
+                            <a:fontRef idx="minor">
+                              <a:schemeClr val="lt1"/>
+                            </a:fontRef>
+                          </wps:style>
+                          <wps:txbx>
+                            <w:txbxContent>
+                              <w:p>
+                                <w:pPr>
+                                  <w:jc w:val="center"/>
+                                  <w:rPr>
+                                    <w:color w:val="000000" w:themeColor="text1"/>
+                                  </w:rPr>
+                                </w:pPr>
+                                <w:r>
+                                  <w:rPr>
+                                    <w:color w:val="000000" w:themeColor="text1"/>
+                                  </w:rPr>
+                                  <w:t>Shop</w:t>
+                                </w:r>
+                              </w:p>
+                            </w:txbxContent>
+                          </wps:txbx>
+                          <wps:bodyPr rot="0" spcFirstLastPara="0" vertOverflow="overflow" horzOverflow="overflow" vert="horz" wrap="square" lIns="91440" tIns="45720" rIns="91440" bIns="45720" numCol="1" spcCol="0" rtlCol="0" fromWordArt="0" anchor="ctr" anchorCtr="0" forceAA="0" compatLnSpc="1">
+                            <a:prstTxWarp prst="textNoShape">
+                              <a:avLst/>
+                            </a:prstTxWarp>
+                            <a:noAutofit/>
+                          </wps:bodyPr>
+                        </wps:wsp>
+                        <wps:wsp>
+                          <wps:cNvPr id="14" name="Rechteck 14"/>
+                          <wps:cNvSpPr/>
+                          <wps:spPr>
+                            <a:xfrm>
+                              <a:off x="3011887" y="13001"/>
+                              <a:ext cx="952500" cy="349250"/>
+                            </a:xfrm>
+                            <a:prstGeom prst="rect">
+                              <a:avLst/>
+                            </a:prstGeom>
+                            <a:noFill/>
+                            <a:ln>
+                              <a:solidFill>
+                                <a:srgbClr val="651A69"/>
+                              </a:solidFill>
+                            </a:ln>
+                          </wps:spPr>
+                          <wps:style>
+                            <a:lnRef idx="2">
+                              <a:schemeClr val="accent1">
+                                <a:shade val="50000"/>
+                              </a:schemeClr>
+                            </a:lnRef>
+                            <a:fillRef idx="1">
+                              <a:schemeClr val="accent1"/>
+                            </a:fillRef>
+                            <a:effectRef idx="0">
+                              <a:schemeClr val="accent1"/>
+                            </a:effectRef>
+                            <a:fontRef idx="minor">
+                              <a:schemeClr val="lt1"/>
+                            </a:fontRef>
+                          </wps:style>
+                          <wps:txbx>
+                            <w:txbxContent>
+                              <w:p>
+                                <w:pPr>
+                                  <w:jc w:val="center"/>
+                                  <w:rPr>
+                                    <w:color w:val="000000" w:themeColor="text1"/>
+                                  </w:rPr>
+                                </w:pPr>
+                                <w:r>
+                                  <w:rPr>
+                                    <w:color w:val="000000" w:themeColor="text1"/>
+                                  </w:rPr>
+                                  <w:t>Register</w:t>
+                                </w:r>
+                              </w:p>
+                            </w:txbxContent>
+                          </wps:txbx>
+                          <wps:bodyPr rot="0" spcFirstLastPara="0" vertOverflow="overflow" horzOverflow="overflow" vert="horz" wrap="square" lIns="91440" tIns="45720" rIns="91440" bIns="45720" numCol="1" spcCol="0" rtlCol="0" fromWordArt="0" anchor="ctr" anchorCtr="0" forceAA="0" compatLnSpc="1">
+                            <a:prstTxWarp prst="textNoShape">
+                              <a:avLst/>
+                            </a:prstTxWarp>
+                            <a:noAutofit/>
+                          </wps:bodyPr>
+                        </wps:wsp>
+                        <wps:wsp>
+                          <wps:cNvPr id="15" name="Rechteck 15"/>
+                          <wps:cNvSpPr/>
+                          <wps:spPr>
+                            <a:xfrm>
+                              <a:off x="3995625" y="15271"/>
+                              <a:ext cx="1009650" cy="349250"/>
+                            </a:xfrm>
+                            <a:prstGeom prst="rect">
+                              <a:avLst/>
+                            </a:prstGeom>
+                            <a:noFill/>
+                            <a:ln>
+                              <a:solidFill>
+                                <a:srgbClr val="651A69"/>
+                              </a:solidFill>
+                            </a:ln>
+                          </wps:spPr>
+                          <wps:style>
+                            <a:lnRef idx="2">
+                              <a:schemeClr val="accent1">
+                                <a:shade val="50000"/>
+                              </a:schemeClr>
+                            </a:lnRef>
+                            <a:fillRef idx="1">
+                              <a:schemeClr val="accent1"/>
+                            </a:fillRef>
+                            <a:effectRef idx="0">
+                              <a:schemeClr val="accent1"/>
+                            </a:effectRef>
+                            <a:fontRef idx="minor">
+                              <a:schemeClr val="lt1"/>
+                            </a:fontRef>
+                          </wps:style>
+                          <wps:txbx>
+                            <w:txbxContent>
+                              <w:p>
+                                <w:pPr>
+                                  <w:jc w:val="center"/>
+                                </w:pPr>
+                                <w:r>
+                                  <w:rPr>
+                                    <w:color w:val="000000" w:themeColor="text1"/>
+                                  </w:rPr>
+                                  <w:t xml:space="preserve">Shopping </w:t>
+                                </w:r>
+                                <w:proofErr w:type="spellStart"/>
+                                <w:r>
+                                  <w:rPr>
+                                    <w:color w:val="000000" w:themeColor="text1"/>
+                                  </w:rPr>
+                                  <w:t>Cart</w:t>
+                                </w:r>
+                                <w:proofErr w:type="spellEnd"/>
+                              </w:p>
+                            </w:txbxContent>
+                          </wps:txbx>
+                          <wps:bodyPr rot="0" spcFirstLastPara="0" vertOverflow="overflow" horzOverflow="overflow" vert="horz" wrap="square" lIns="91440" tIns="45720" rIns="91440" bIns="45720" numCol="1" spcCol="0" rtlCol="0" fromWordArt="0" anchor="ctr" anchorCtr="0" forceAA="0" compatLnSpc="1">
+                            <a:prstTxWarp prst="textNoShape">
+                              <a:avLst/>
+                            </a:prstTxWarp>
+                            <a:noAutofit/>
+                          </wps:bodyPr>
+                        </wps:wsp>
+                        <wps:wsp>
+                          <wps:cNvPr id="16" name="Rechteck 16"/>
+                          <wps:cNvSpPr/>
+                          <wps:spPr>
+                            <a:xfrm>
+                              <a:off x="5066037" y="13001"/>
+                              <a:ext cx="615950" cy="349250"/>
+                            </a:xfrm>
+                            <a:prstGeom prst="rect">
+                              <a:avLst/>
+                            </a:prstGeom>
+                            <a:noFill/>
+                            <a:ln>
+                              <a:solidFill>
+                                <a:srgbClr val="FF0000"/>
+                              </a:solidFill>
+                            </a:ln>
+                          </wps:spPr>
+                          <wps:style>
+                            <a:lnRef idx="2">
+                              <a:schemeClr val="accent1">
+                                <a:shade val="50000"/>
+                              </a:schemeClr>
+                            </a:lnRef>
+                            <a:fillRef idx="1">
+                              <a:schemeClr val="accent1"/>
+                            </a:fillRef>
+                            <a:effectRef idx="0">
+                              <a:schemeClr val="accent1"/>
+                            </a:effectRef>
+                            <a:fontRef idx="minor">
+                              <a:schemeClr val="lt1"/>
+                            </a:fontRef>
+                          </wps:style>
+                          <wps:txbx>
+                            <w:txbxContent>
+                              <w:p>
+                                <w:pPr>
+                                  <w:jc w:val="center"/>
+                                  <w:rPr>
+                                    <w:color w:val="000000" w:themeColor="text1"/>
+                                  </w:rPr>
+                                </w:pPr>
+                                <w:r>
+                                  <w:rPr>
+                                    <w:color w:val="000000" w:themeColor="text1"/>
+                                  </w:rPr>
+                                  <w:t>Admin</w:t>
+                                </w:r>
+                              </w:p>
+                            </w:txbxContent>
+                          </wps:txbx>
+                          <wps:bodyPr rot="0" spcFirstLastPara="0" vertOverflow="overflow" horzOverflow="overflow" vert="horz" wrap="square" lIns="91440" tIns="45720" rIns="91440" bIns="45720" numCol="1" spcCol="0" rtlCol="0" fromWordArt="0" anchor="ctr" anchorCtr="0" forceAA="0" compatLnSpc="1">
+                            <a:prstTxWarp prst="textNoShape">
+                              <a:avLst/>
+                            </a:prstTxWarp>
+                            <a:noAutofit/>
+                          </wps:bodyPr>
+                        </wps:wsp>
+                        <wps:wsp>
+                          <wps:cNvPr id="17" name="Rechteck 17"/>
+                          <wps:cNvSpPr/>
+                          <wps:spPr>
+                            <a:xfrm>
+                              <a:off x="5711750" y="4334"/>
+                              <a:ext cx="742950" cy="349250"/>
+                            </a:xfrm>
+                            <a:prstGeom prst="rect">
+                              <a:avLst/>
+                            </a:prstGeom>
+                            <a:noFill/>
+                            <a:ln>
+                              <a:solidFill>
+                                <a:srgbClr val="FF0000"/>
+                              </a:solidFill>
+                            </a:ln>
+                          </wps:spPr>
+                          <wps:style>
+                            <a:lnRef idx="2">
+                              <a:schemeClr val="accent1">
+                                <a:shade val="50000"/>
+                              </a:schemeClr>
+                            </a:lnRef>
+                            <a:fillRef idx="1">
+                              <a:schemeClr val="accent1"/>
+                            </a:fillRef>
+                            <a:effectRef idx="0">
+                              <a:schemeClr val="accent1"/>
+                            </a:effectRef>
+                            <a:fontRef idx="minor">
+                              <a:schemeClr val="lt1"/>
+                            </a:fontRef>
+                          </wps:style>
+                          <wps:txbx>
+                            <w:txbxContent>
+                              <w:p>
+                                <w:pPr>
+                                  <w:jc w:val="center"/>
+                                  <w:rPr>
+                                    <w:color w:val="000000" w:themeColor="text1"/>
+                                  </w:rPr>
+                                </w:pPr>
+                                <w:proofErr w:type="spellStart"/>
+                                <w:r>
+                                  <w:rPr>
+                                    <w:color w:val="000000" w:themeColor="text1"/>
+                                  </w:rPr>
+                                  <w:t>addLamp</w:t>
+                                </w:r>
+                                <w:proofErr w:type="spellEnd"/>
+                              </w:p>
+                            </w:txbxContent>
+                          </wps:txbx>
+                          <wps:bodyPr rot="0" spcFirstLastPara="0" vertOverflow="overflow" horzOverflow="overflow" vert="horz" wrap="square" lIns="91440" tIns="45720" rIns="91440" bIns="45720" numCol="1" spcCol="0" rtlCol="0" fromWordArt="0" anchor="ctr" anchorCtr="0" forceAA="0" compatLnSpc="1">
+                            <a:prstTxWarp prst="textNoShape">
+                              <a:avLst/>
+                            </a:prstTxWarp>
+                            <a:noAutofit/>
+                          </wps:bodyPr>
+                        </wps:wsp>
+                      </wpg:grpSp>
+                    </wpg:wgp>
+                  </a:graphicData>
+                </a:graphic>
+                <wp14:sizeRelH relativeFrom="margin">
+                  <wp14:pctWidth>0</wp14:pctWidth>
+                </wp14:sizeRelH>
+                <wp14:sizeRelV relativeFrom="margin">
+                  <wp14:pctHeight>0</wp14:pctHeight>
+                </wp14:sizeRelV>
+              </wp:anchor>
+            </w:drawing>
+          </mc:Choice>
+          <mc:Fallback>
+            <w:pict>
+              <v:group w14:anchorId="4AB1926E" id="Gruppieren 22" o:spid="_x0000_s1026" style="position:absolute;left:0;text-align:left;margin-left:0;margin-top:74.75pt;width:451.35pt;height:36.2pt;z-index:251677696;mso-position-horizontal:left;mso-position-horizontal-relative:margin;mso-width-relative:margin;mso-height-relative:margin" coordsize="65240,5042" o:gfxdata="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">
+                <v:rect id="Rechteck 18" o:spid="_x0000_s1027" style="position:absolute;width:65240;height:5042;visibility:visible;mso-wrap-style:square;v-text-anchor:middle" o:gfxdata="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" filled="f" strokecolor="#359da3" strokeweight="1pt">
+                  <v:textbox>
+                    <w:txbxContent>
+                      <w:p>
+                        <w:pPr>
+                          <w:jc w:val="center"/>
+                          <w:rPr>
+                            <w:color w:val="000000" w:themeColor="text1"/>
+                          </w:rPr>
+                        </w:pPr>
+                      </w:p>
+                    </w:txbxContent>
+                  </v:textbox>
+                </v:rect>
+                <v:group id="Gruppieren 19" o:spid="_x0000_s1028" style="position:absolute;left:303;top:563;width:64541;height:3638" coordsize="64547,3645" o:gfxdata="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">
+                  <v:rect id="Rechteck 7" o:spid="_x0000_s1029" style="position:absolute;top:43;width:9525;height:3492;visibility:visible;mso-wrap-style:square;v-text-anchor:middle" o:gfxdata="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" filled="f" strokecolor="#651a69" strokeweight="1pt">
+                    <v:textbox>
+                      <w:txbxContent>
+                        <w:p>
+                          <w:pPr>
+                            <w:jc w:val="center"/>
+                            <w:rPr>
+                              <w:color w:val="000000" w:themeColor="text1"/>
+                            </w:rPr>
+                          </w:pPr>
+                          <w:r>
+                            <w:rPr>
+                              <w:color w:val="000000" w:themeColor="text1"/>
+                            </w:rPr>
+                            <w:t>Landing Page</w:t>
+                          </w:r>
+                        </w:p>
+                      </w:txbxContent>
+                    </v:textbox>
+                  </v:rect>
+                  <v:rect id="Rechteck 11" o:spid="_x0000_s1030" style="position:absolute;left:10010;top:43;width:9525;height:3492;visibility:visible;mso-wrap-style:square;v-text-anchor:middle" o:gfxdata="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" filled="f" strokecolor="#651a69" strokeweight="1pt">
+                    <v:textbox>
+                      <w:txbxContent>
+                        <w:p>
+                          <w:pPr>
+                            <w:jc w:val="center"/>
+                            <w:rPr>
+                              <w:color w:val="000000" w:themeColor="text1"/>
+                            </w:rPr>
+                          </w:pPr>
+                          <w:proofErr w:type="spellStart"/>
+                          <w:r>
+                            <w:rPr>
+                              <w:color w:val="000000" w:themeColor="text1"/>
+                            </w:rPr>
+                            <w:t>Simuled</w:t>
+                          </w:r>
+                          <w:proofErr w:type="spellEnd"/>
+                        </w:p>
+                      </w:txbxContent>
+                    </v:textbox>
+                  </v:rect>
+                  <v:rect id="Rechteck 13" o:spid="_x0000_s1031" style="position:absolute;left:19978;width:9525;height:3492;visibility:visible;mso-wrap-style:square;v-text-anchor:middle" o:gfxdata="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" filled="f" strokecolor="#651a69" strokeweight="1pt">
+                    <v:textbox>
+                      <w:txbxContent>
+                        <w:p>
+                          <w:pPr>
+                            <w:jc w:val="center"/>
+                            <w:rPr>
+                              <w:color w:val="000000" w:themeColor="text1"/>
+                            </w:rPr>
+                          </w:pPr>
+                          <w:r>
+                            <w:rPr>
+                              <w:color w:val="000000" w:themeColor="text1"/>
+                            </w:rPr>
+                            <w:t>Shop</w:t>
+                          </w:r>
+                        </w:p>
+                      </w:txbxContent>
+                    </v:textbox>
+                  </v:rect>
+                  <v:rect id="Rechteck 14" o:spid="_x0000_s1032" style="position:absolute;left:30118;top:130;width:9525;height:3492;visibility:visible;mso-wrap-style:square;v-text-anchor:middle" o:gfxdata="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" filled="f" strokecolor="#651a69" strokeweight="1pt">
+                    <v:textbox>
+                      <w:txbxContent>
+                        <w:p>
+                          <w:pPr>
+                            <w:jc w:val="center"/>
+                            <w:rPr>
+                              <w:color w:val="000000" w:themeColor="text1"/>
+                            </w:rPr>
+                          </w:pPr>
+                          <w:r>
+                            <w:rPr>
+                              <w:color w:val="000000" w:themeColor="text1"/>
+                            </w:rPr>
+                            <w:t>Register</w:t>
+                          </w:r>
+                        </w:p>
+                      </w:txbxContent>
+                    </v:textbox>
+                  </v:rect>
+                  <v:rect id="Rechteck 15" o:spid="_x0000_s1033" style="position:absolute;left:39956;top:152;width:10096;height:3493;visibility:visible;mso-wrap-style:square;v-text-anchor:middle" o:gfxdata="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" filled="f" strokecolor="#651a69" strokeweight="1pt">
+                    <v:textbox>
+                      <w:txbxContent>
+                        <w:p>
+                          <w:pPr>
+                            <w:jc w:val="center"/>
+                          </w:pPr>
+                          <w:r>
+                            <w:rPr>
+                              <w:color w:val="000000" w:themeColor="text1"/>
+                            </w:rPr>
+                            <w:t xml:space="preserve">Shopping </w:t>
+                          </w:r>
+                          <w:proofErr w:type="spellStart"/>
+                          <w:r>
+                            <w:rPr>
+                              <w:color w:val="000000" w:themeColor="text1"/>
+                            </w:rPr>
+                            <w:t>Cart</w:t>
+                          </w:r>
+                          <w:proofErr w:type="spellEnd"/>
+                        </w:p>
+                      </w:txbxContent>
+                    </v:textbox>
+                  </v:rect>
+                  <v:rect id="Rechteck 16" o:spid="_x0000_s1034" style="position:absolute;left:50660;top:130;width:6159;height:3492;visibility:visible;mso-wrap-style:square;v-text-anchor:middle" o:gfxdata="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" filled="f" strokecolor="red" strokeweight="1pt">
+                    <v:textbox>
+                      <w:txbxContent>
+                        <w:p>
+                          <w:pPr>
+                            <w:jc w:val="center"/>
+                            <w:rPr>
+                              <w:color w:val="000000" w:themeColor="text1"/>
+                            </w:rPr>
+                          </w:pPr>
+                          <w:r>
+                            <w:rPr>
+                              <w:color w:val="000000" w:themeColor="text1"/>
+                            </w:rPr>
+                            <w:t>Admin</w:t>
+                          </w:r>
+                        </w:p>
+                      </w:txbxContent>
+                    </v:textbox>
+                  </v:rect>
+                  <v:rect id="Rechteck 17" o:spid="_x0000_s1035" style="position:absolute;left:57117;top:43;width:7430;height:3492;visibility:visible;mso-wrap-style:square;v-text-anchor:middle" o:gfxdata="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" filled="f" strokecolor="red" strokeweight="1pt">
+                    <v:textbox>
+                      <w:txbxContent>
+                        <w:p>
+                          <w:pPr>
+                            <w:jc w:val="center"/>
+                            <w:rPr>
+                              <w:color w:val="000000" w:themeColor="text1"/>
+                            </w:rPr>
+                          </w:pPr>
+                          <w:proofErr w:type="spellStart"/>
+                          <w:r>
+                            <w:rPr>
+                              <w:color w:val="000000" w:themeColor="text1"/>
+                            </w:rPr>
+                            <w:t>addLamp</w:t>
+                          </w:r>
+                          <w:proofErr w:type="spellEnd"/>
+                        </w:p>
+                      </w:txbxContent>
+                    </v:textbox>
+                  </v:rect>
+                </v:group>
+                <w10:wrap type="topAndBottom" anchorx="margin"/>
+              </v:group>
+            </w:pict>
+          </mc:Fallback>
+        </mc:AlternateContent>
+      </w:r>
+      <w:r>
+        <w:rPr>
+          <w:noProof/>
+        </w:rPr>
+        <w:drawing>
+          <wp:anchor distT="0" distB="0" distL="114300" distR="114300" simplePos="0" relativeHeight="251660288" behindDoc="1" locked="0" layoutInCell="1" allowOverlap="1" wp14:anchorId="1364CC7F" wp14:editId="5D5BF86C">
+            <wp:simplePos x="0" y="0"/>
+            <wp:positionH relativeFrom="margin">
+              <wp:posOffset>5347970</wp:posOffset>
+            </wp:positionH>
+            <wp:positionV relativeFrom="paragraph">
+              <wp:posOffset>107950</wp:posOffset>
+            </wp:positionV>
+            <wp:extent cx="759460" cy="387350"/>
+            <wp:effectExtent l="0" t="0" r="2540" b="0"/>
+            <wp:wrapTight wrapText="bothSides">
+              <wp:wrapPolygon edited="0">
+                <wp:start x="0" y="0"/>
+                <wp:lineTo x="0" y="20184"/>
+                <wp:lineTo x="21130" y="20184"/>
+                <wp:lineTo x="21130" y="0"/>
+                <wp:lineTo x="0" y="0"/>
+              </wp:wrapPolygon>
+            </wp:wrapTight>
+            <wp:docPr id="6" name="Grafik 6"/>
+            <wp:cNvGraphicFramePr>
+              <a:graphicFrameLocks xmlns:a="http://schemas.openxmlformats.org/drawingml/2006/main" noChangeAspect="1"/>
+            </wp:cNvGraphicFramePr>
+            <a:graphic xmlns:a="http://schemas.openxmlformats.org/drawingml/2006/main">
+              <a:graphicData uri="http://schemas.openxmlformats.org/drawingml/2006/picture">
+                <pic:pic xmlns:pic="http://schemas.openxmlformats.org/drawingml/2006/picture">
+                  <pic:nvPicPr>
+                    <pic:cNvPr id="1" name=""/>
+                    <pic:cNvPicPr/>
+                  </pic:nvPicPr>
+                  <pic:blipFill rotWithShape="1">
+                    <a:blip r:embed="rId7">
+                      <a:extLst>
+                        <a:ext uri="{28A0092B-C50C-407E-A947-70E740481C1C}">
+                          <a14:useLocalDpi xmlns:a14="http://schemas.microsoft.com/office/drawing/2010/main" val="0"/>
+                        </a:ext>
+                      </a:extLst>
+                    </a:blip>
+                    <a:srcRect l="8708" t="8427" r="85670" b="86478"/>
+                    <a:stretch/>
+                  </pic:blipFill>
+                  <pic:spPr bwMode="auto">
+                    <a:xfrm>
+                      <a:off x="0" y="0"/>
+                      <a:ext cx="759460" cy="387350"/>
+                    </a:xfrm>
+                    <a:prstGeom prst="rect">
+                      <a:avLst/>
+                    </a:prstGeom>
+                    <a:ln>
+                      <a:noFill/>
+                    </a:ln>
+                    <a:extLst>
+                      <a:ext uri="{53640926-AAD7-44D8-BBD7-CCE9431645EC}">
+                        <a14:shadowObscured xmlns:a14="http://schemas.microsoft.com/office/drawing/2010/main"/>
+                      </a:ext>
+                    </a:extLst>
+                  </pic:spPr>
+                </pic:pic>
+              </a:graphicData>
+            </a:graphic>
+            <wp14:sizeRelH relativeFrom="margin">
+              <wp14:pctWidth>0</wp14:pctWidth>
+            </wp14:sizeRelH>
+            <wp14:sizeRelV relativeFrom="margin">
+              <wp14:pctHeight>0</wp14:pctHeight>
+            </wp14:sizeRelV>
+          </wp:anchor>
+        </w:drawing>
+      </w:r>
+      <w:r>
+        <w:rPr>
+          <w:lang w:val="en-US"/>
+        </w:rPr>
+        <w:t>The font of the navigation elements is monospace. Monospace is a widely used font and is easy to read. At the same time, it is also associated with machinery and technology in its design aesthetics. This is to make clear to the visitor of the website that this is a technical tool.</w:t>
+      </w:r>
+    </w:p>
+    <w:p>
+      <w:pPr>
+        <w:rPr>
+          <w:lang w:val="en-US"/>
+        </w:rPr>
+      </w:pPr>
+    </w:p>
+    <w:p>
+      <w:pPr>
+        <w:pStyle w:val="subHeader"/>
+        <w:rPr>
+          <w:lang w:val="en-US"/>
+        </w:rPr>
+      </w:pPr>
+      <w:r>
+        <w:rPr>
+          <w:lang w:val="en-US"/>
+        </w:rPr>
+        <w:t>T</w:t>
+      </w:r>
+      <w:r>
+        <w:rPr>
+          <w:lang w:val="en-US"/>
+        </w:rPr>
+        <w:t xml:space="preserve">he </w:t>
+      </w:r>
+      <w:r>
+        <w:rPr>
+          <w:lang w:val="en-US"/>
+        </w:rPr>
+        <w:t>Structure</w:t>
+      </w:r>
+    </w:p>
+    <w:p>
+      <w:pPr>
+        <w:rPr>
+          <w:lang w:val="en-US"/>
+        </w:rPr>
+      </w:pPr>
+      <w:r>
+        <w:rPr>
+          <w:lang w:val="en-US"/>
+        </w:rPr>
+        <w:t>T</w:t>
+      </w:r>
+      <w:r>
+        <w:rPr>
+          <w:lang w:val="en-US"/>
+        </w:rPr>
+        <w:t>he basic structure of the website is rather simple. There are 7 different pages that can be reached through the navbar. 2 of them (red in the graphic) are only allowed for administrators. If it makes sense, the individual sites are also linked to each other and allow a quick and easy use.</w:t>
+      </w:r>
+    </w:p>
+    <w:p>
+      <w:pPr>
+        <w:rPr>
+          <w:lang w:val="en-US"/>
+        </w:rPr>
+      </w:pPr>
+      <w:r>
+        <w:rPr>
+          <w:noProof/>
+          <w:lang w:val="en-US"/>
+        </w:rPr>
+        <mc:AlternateContent>
+          <mc:Choice Requires="wpg">
+            <w:drawing>
+              <wp:anchor distT="0" distB="0" distL="114300" distR="114300" simplePos="0" relativeHeight="251688960" behindDoc="0" locked="0" layoutInCell="1" allowOverlap="1" wp14:anchorId="312BBEE5" wp14:editId="04FB5E1B">
+                <wp:simplePos x="0" y="0"/>
+                <wp:positionH relativeFrom="column">
+                  <wp:posOffset>19685</wp:posOffset>
+                </wp:positionH>
+                <wp:positionV relativeFrom="paragraph">
+                  <wp:posOffset>823595</wp:posOffset>
+                </wp:positionV>
+                <wp:extent cx="5702935" cy="527050"/>
+                <wp:effectExtent l="0" t="0" r="12065" b="25400"/>
+                <wp:wrapTopAndBottom/>
+                <wp:docPr id="28" name="Gruppieren 28"/>
+                <wp:cNvGraphicFramePr/>
+                <a:graphic xmlns:a="http://schemas.openxmlformats.org/drawingml/2006/main">
+                  <a:graphicData uri="http://schemas.microsoft.com/office/word/2010/wordprocessingGroup">
+                    <wpg:wgp>
+                      <wpg:cNvGrpSpPr/>
+                      <wpg:grpSpPr>
+                        <a:xfrm>
+                          <a:off x="0" y="0"/>
+                          <a:ext cx="5702935" cy="527050"/>
+                          <a:chOff x="0" y="0"/>
+                          <a:chExt cx="5702935" cy="780056"/>
+                        </a:xfrm>
+                      </wpg:grpSpPr>
+                      <wps:wsp>
+                        <wps:cNvPr id="23" name="Rechteck 23"/>
+                        <wps:cNvSpPr/>
+                        <wps:spPr>
+                          <a:xfrm>
+                            <a:off x="0" y="0"/>
+                            <a:ext cx="5702935" cy="780056"/>
+                          </a:xfrm>
+                          <a:prstGeom prst="rect">
+                            <a:avLst/>
+                          </a:prstGeom>
+                          <a:noFill/>
+                          <a:ln>
+                            <a:solidFill>
+                              <a:srgbClr val="359DA3"/>
+                            </a:solidFill>
+                          </a:ln>
+                        </wps:spPr>
+                        <wps:style>
+                          <a:lnRef idx="2">
+                            <a:schemeClr val="accent1">
+                              <a:shade val="50000"/>
+                            </a:schemeClr>
+                          </a:lnRef>
+                          <a:fillRef idx="1">
+                            <a:schemeClr val="accent1"/>
+                          </a:fillRef>
+                          <a:effectRef idx="0">
+                            <a:schemeClr val="accent1"/>
+                          </a:effectRef>
+                          <a:fontRef idx="minor">
+                            <a:schemeClr val="lt1"/>
+                          </a:fontRef>
+                        </wps:style>
+                        <wps:bodyPr rot="0" spcFirstLastPara="0" vertOverflow="overflow" horzOverflow="overflow" vert="horz" wrap="square" lIns="91440" tIns="45720" rIns="91440" bIns="45720" numCol="1" spcCol="0" rtlCol="0" fromWordArt="0" anchor="ctr" anchorCtr="0" forceAA="0" compatLnSpc="1">
+                          <a:prstTxWarp prst="textNoShape">
+                            <a:avLst/>
+                          </a:prstTxWarp>
+                          <a:noAutofit/>
+                        </wps:bodyPr>
+                      </wps:wsp>
+                      <wps:wsp>
+                        <wps:cNvPr id="24" name="Rechteck 24"/>
+                        <wps:cNvSpPr/>
+                        <wps:spPr>
+                          <a:xfrm>
+                            <a:off x="86673" y="73672"/>
+                            <a:ext cx="1252424" cy="628015"/>
+                          </a:xfrm>
+                          <a:prstGeom prst="rect">
+                            <a:avLst/>
+                          </a:prstGeom>
+                          <a:noFill/>
+                          <a:ln>
+                            <a:solidFill>
+                              <a:srgbClr val="651A69"/>
+                            </a:solidFill>
+                          </a:ln>
+                        </wps:spPr>
+                        <wps:style>
+                          <a:lnRef idx="2">
+                            <a:schemeClr val="accent1">
+                              <a:shade val="50000"/>
+                            </a:schemeClr>
+                          </a:lnRef>
+                          <a:fillRef idx="1">
+                            <a:schemeClr val="accent1"/>
+                          </a:fillRef>
+                          <a:effectRef idx="0">
+                            <a:schemeClr val="accent1"/>
+                          </a:effectRef>
+                          <a:fontRef idx="minor">
+                            <a:schemeClr val="lt1"/>
+                          </a:fontRef>
+                        </wps:style>
+                        <wps:txbx>
+                          <w:txbxContent>
+                            <w:p>
+                              <w:pPr>
+                                <w:jc w:val="center"/>
+                                <w:rPr>
+                                  <w:color w:val="000000" w:themeColor="text1"/>
+                                </w:rPr>
+                              </w:pPr>
+                              <w:r>
+                                <w:rPr>
+                                  <w:color w:val="000000" w:themeColor="text1"/>
+                                </w:rPr>
+                                <w:t>User</w:t>
+                              </w:r>
+                            </w:p>
+                          </w:txbxContent>
+                        </wps:txbx>
+                        <wps:bodyPr rot="0" spcFirstLastPara="0" vertOverflow="overflow" horzOverflow="overflow" vert="horz" wrap="square" lIns="91440" tIns="45720" rIns="91440" bIns="45720" numCol="1" spcCol="0" rtlCol="0" fromWordArt="0" anchor="ctr" anchorCtr="0" forceAA="0" compatLnSpc="1">
+                          <a:prstTxWarp prst="textNoShape">
+                            <a:avLst/>
+                          </a:prstTxWarp>
+                          <a:noAutofit/>
+                        </wps:bodyPr>
+                      </wps:wsp>
+                      <wps:wsp>
+                        <wps:cNvPr id="26" name="Rechteck 26"/>
+                        <wps:cNvSpPr/>
+                        <wps:spPr>
+                          <a:xfrm>
+                            <a:off x="2786536" y="69338"/>
+                            <a:ext cx="1377950" cy="628015"/>
+                          </a:xfrm>
+                          <a:prstGeom prst="rect">
+                            <a:avLst/>
+                          </a:prstGeom>
+                          <a:noFill/>
+                          <a:ln>
+                            <a:solidFill>
+                              <a:srgbClr val="651A69"/>
+                            </a:solidFill>
+                          </a:ln>
+                        </wps:spPr>
+                        <wps:style>
+                          <a:lnRef idx="2">
+                            <a:schemeClr val="accent1">
+                              <a:shade val="50000"/>
+                            </a:schemeClr>
+                          </a:lnRef>
+                          <a:fillRef idx="1">
+                            <a:schemeClr val="accent1"/>
+                          </a:fillRef>
+                          <a:effectRef idx="0">
+                            <a:schemeClr val="accent1"/>
+                          </a:effectRef>
+                          <a:fontRef idx="minor">
+                            <a:schemeClr val="lt1"/>
+                          </a:fontRef>
+                        </wps:style>
+                        <wps:txbx>
+                          <w:txbxContent>
+                            <w:p>
+                              <w:pPr>
+                                <w:jc w:val="center"/>
+                                <w:rPr>
+                                  <w:color w:val="000000" w:themeColor="text1"/>
+                                </w:rPr>
+                              </w:pPr>
+                              <w:proofErr w:type="spellStart"/>
+                              <w:r>
+                                <w:rPr>
+                                  <w:color w:val="000000" w:themeColor="text1"/>
+                                </w:rPr>
+                                <w:t>Cart</w:t>
+                              </w:r>
+                              <w:proofErr w:type="spellEnd"/>
+                            </w:p>
+                          </w:txbxContent>
+                        </wps:txbx>
+                        <wps:bodyPr rot="0" spcFirstLastPara="0" vertOverflow="overflow" horzOverflow="overflow" vert="horz" wrap="square" lIns="91440" tIns="45720" rIns="91440" bIns="45720" numCol="1" spcCol="0" rtlCol="0" fromWordArt="0" anchor="ctr" anchorCtr="0" forceAA="0" compatLnSpc="1">
+                          <a:prstTxWarp prst="textNoShape">
+                            <a:avLst/>
+                          </a:prstTxWarp>
+                          <a:noAutofit/>
+                        </wps:bodyPr>
+                      </wps:wsp>
+                      <wps:wsp>
+                        <wps:cNvPr id="27" name="Rechteck 27"/>
+                        <wps:cNvSpPr/>
+                        <wps:spPr>
+                          <a:xfrm>
+                            <a:off x="4199306" y="69338"/>
+                            <a:ext cx="1378100" cy="628379"/>
+                          </a:xfrm>
+                          <a:prstGeom prst="rect">
+                            <a:avLst/>
+                          </a:prstGeom>
+                          <a:noFill/>
+                          <a:ln>
+                            <a:solidFill>
+                              <a:srgbClr val="651A69"/>
+                            </a:solidFill>
+                          </a:ln>
+                        </wps:spPr>
+                        <wps:style>
+                          <a:lnRef idx="2">
+                            <a:schemeClr val="accent1">
+                              <a:shade val="50000"/>
+                            </a:schemeClr>
+                          </a:lnRef>
+                          <a:fillRef idx="1">
+                            <a:schemeClr val="accent1"/>
+                          </a:fillRef>
+                          <a:effectRef idx="0">
+                            <a:schemeClr val="accent1"/>
+                          </a:effectRef>
+                          <a:fontRef idx="minor">
+                            <a:schemeClr val="lt1"/>
+                          </a:fontRef>
+                        </wps:style>
+                        <wps:txbx>
+                          <w:txbxContent>
+                            <w:p>
+                              <w:pPr>
+                                <w:jc w:val="center"/>
+                                <w:rPr>
+                                  <w:color w:val="000000" w:themeColor="text1"/>
+                                </w:rPr>
+                              </w:pPr>
+                              <w:proofErr w:type="spellStart"/>
+                              <w:r>
+                                <w:rPr>
+                                  <w:color w:val="000000" w:themeColor="text1"/>
+                                </w:rPr>
+                                <w:t>Render</w:t>
+                              </w:r>
+                              <w:proofErr w:type="spellEnd"/>
+                            </w:p>
+                          </w:txbxContent>
+                        </wps:txbx>
+                        <wps:bodyPr rot="0" spcFirstLastPara="0" vertOverflow="overflow" horzOverflow="overflow" vert="horz" wrap="square" lIns="91440" tIns="45720" rIns="91440" bIns="45720" numCol="1" spcCol="0" rtlCol="0" fromWordArt="0" anchor="ctr" anchorCtr="0" forceAA="0" compatLnSpc="1">
+                          <a:prstTxWarp prst="textNoShape">
+                            <a:avLst/>
+                          </a:prstTxWarp>
+                          <a:noAutofit/>
+                        </wps:bodyPr>
+                      </wps:wsp>
+                      <wps:wsp>
+                        <wps:cNvPr id="25" name="Rechteck 25"/>
+                        <wps:cNvSpPr/>
+                        <wps:spPr>
+                          <a:xfrm>
+                            <a:off x="1378100" y="69338"/>
+                            <a:ext cx="1377950" cy="628015"/>
+                          </a:xfrm>
+                          <a:prstGeom prst="rect">
+                            <a:avLst/>
+                          </a:prstGeom>
+                          <a:noFill/>
+                          <a:ln>
+                            <a:solidFill>
+                              <a:srgbClr val="651A69"/>
+                            </a:solidFill>
+                          </a:ln>
+                        </wps:spPr>
+                        <wps:style>
+                          <a:lnRef idx="2">
+                            <a:schemeClr val="accent1">
+                              <a:shade val="50000"/>
+                            </a:schemeClr>
+                          </a:lnRef>
+                          <a:fillRef idx="1">
+                            <a:schemeClr val="accent1"/>
+                          </a:fillRef>
+                          <a:effectRef idx="0">
+                            <a:schemeClr val="accent1"/>
+                          </a:effectRef>
+                          <a:fontRef idx="minor">
+                            <a:schemeClr val="lt1"/>
+                          </a:fontRef>
+                        </wps:style>
+                        <wps:txbx>
+                          <w:txbxContent>
+                            <w:p>
+                              <w:pPr>
+                                <w:jc w:val="center"/>
+                                <w:rPr>
+                                  <w:color w:val="000000" w:themeColor="text1"/>
+                                </w:rPr>
+                              </w:pPr>
+                              <w:proofErr w:type="spellStart"/>
+                              <w:r>
+                                <w:rPr>
+                                  <w:color w:val="000000" w:themeColor="text1"/>
+                                </w:rPr>
+                                <w:t>Lamp</w:t>
+                              </w:r>
+                              <w:proofErr w:type="spellEnd"/>
+                            </w:p>
+                          </w:txbxContent>
+                        </wps:txbx>
+                        <wps:bodyPr rot="0" spcFirstLastPara="0" vertOverflow="overflow" horzOverflow="overflow" vert="horz" wrap="square" lIns="91440" tIns="45720" rIns="91440" bIns="45720" numCol="1" spcCol="0" rtlCol="0" fromWordArt="0" anchor="ctr" anchorCtr="0" forceAA="0" compatLnSpc="1">
+                          <a:prstTxWarp prst="textNoShape">
+                            <a:avLst/>
+                          </a:prstTxWarp>
+                          <a:noAutofit/>
+                        </wps:bodyPr>
+                      </wps:wsp>
+                    </wpg:wgp>
+                  </a:graphicData>
+                </a:graphic>
+                <wp14:sizeRelV relativeFrom="margin">
+                  <wp14:pctHeight>0</wp14:pctHeight>
+                </wp14:sizeRelV>
+              </wp:anchor>
+            </w:drawing>
+          </mc:Choice>
+          <mc:Fallback>
+            <w:pict>
+              <v:group w14:anchorId="312BBEE5" id="Gruppieren 28" o:spid="_x0000_s1036" style="position:absolute;left:0;text-align:left;margin-left:1.55pt;margin-top:64.85pt;width:449.05pt;height:41.5pt;z-index:251688960;mso-height-relative:margin" coordsize="57029,7800" o:gfxdata="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">
+                <v:rect id="Rechteck 23" o:spid="_x0000_s1037" style="position:absolute;width:57029;height:7800;visibility:visible;mso-wrap-style:square;v-text-anchor:middle" o:gfxdata="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" filled="f" strokecolor="#359da3" strokeweight="1pt"/>
+                <v:rect id="Rechteck 24" o:spid="_x0000_s1038" style="position:absolute;left:866;top:736;width:12524;height:6280;visibility:visible;mso-wrap-style:square;v-text-anchor:middle" o:gfxdata="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" filled="f" strokecolor="#651a69" strokeweight="1pt">
+                  <v:textbox>
+                    <w:txbxContent>
+                      <w:p>
+                        <w:pPr>
+                          <w:jc w:val="center"/>
+                          <w:rPr>
+                            <w:color w:val="000000" w:themeColor="text1"/>
+                          </w:rPr>
+                        </w:pPr>
+                        <w:r>
+                          <w:rPr>
+                            <w:color w:val="000000" w:themeColor="text1"/>
+                          </w:rPr>
+                          <w:t>User</w:t>
+                        </w:r>
+                      </w:p>
+                    </w:txbxContent>
+                  </v:textbox>
+                </v:rect>
+                <v:rect id="Rechteck 26" o:spid="_x0000_s1039" style="position:absolute;left:27865;top:693;width:13779;height:6280;visibility:visible;mso-wrap-style:square;v-text-anchor:middle" o:gfxdata="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" filled="f" strokecolor="#651a69" strokeweight="1pt">
+                  <v:textbox>
+                    <w:txbxContent>
+                      <w:p>
+                        <w:pPr>
+                          <w:jc w:val="center"/>
+                          <w:rPr>
+                            <w:color w:val="000000" w:themeColor="text1"/>
+                          </w:rPr>
+                        </w:pPr>
+                        <w:proofErr w:type="spellStart"/>
+                        <w:r>
+                          <w:rPr>
+                            <w:color w:val="000000" w:themeColor="text1"/>
+                          </w:rPr>
+                          <w:t>Cart</w:t>
+                        </w:r>
+                        <w:proofErr w:type="spellEnd"/>
+                      </w:p>
+                    </w:txbxContent>
+                  </v:textbox>
+                </v:rect>
+                <v:rect id="Rechteck 27" o:spid="_x0000_s1040" style="position:absolute;left:41993;top:693;width:13781;height:6284;visibility:visible;mso-wrap-style:square;v-text-anchor:middle" o:gfxdata="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" filled="f" strokecolor="#651a69" strokeweight="1pt">
+                  <v:textbox>
+                    <w:txbxContent>
+                      <w:p>
+                        <w:pPr>
+                          <w:jc w:val="center"/>
+                          <w:rPr>
+                            <w:color w:val="000000" w:themeColor="text1"/>
+                          </w:rPr>
+                        </w:pPr>
+                        <w:proofErr w:type="spellStart"/>
+                        <w:r>
+                          <w:rPr>
+                            <w:color w:val="000000" w:themeColor="text1"/>
+                          </w:rPr>
+                          <w:t>Render</w:t>
+                        </w:r>
+                        <w:proofErr w:type="spellEnd"/>
+                      </w:p>
+                    </w:txbxContent>
+                  </v:textbox>
+                </v:rect>
+                <v:rect id="Rechteck 25" o:spid="_x0000_s1041" style="position:absolute;left:13781;top:693;width:13779;height:6280;visibility:visible;mso-wrap-style:square;v-text-anchor:middle" o:gfxdata="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" filled="f" strokecolor="#651a69" strokeweight="1pt">
+                  <v:textbox>
+                    <w:txbxContent>
+                      <w:p>
+                        <w:pPr>
+                          <w:jc w:val="center"/>
+                          <w:rPr>
+                            <w:color w:val="000000" w:themeColor="text1"/>
+                          </w:rPr>
+                        </w:pPr>
+                        <w:proofErr w:type="spellStart"/>
+                        <w:r>
+                          <w:rPr>
+                            <w:color w:val="000000" w:themeColor="text1"/>
+                          </w:rPr>
+                          <w:t>Lamp</w:t>
+                        </w:r>
+                        <w:proofErr w:type="spellEnd"/>
+                      </w:p>
+                    </w:txbxContent>
+                  </v:textbox>
+                </v:rect>
+                <w10:wrap type="topAndBottom"/>
+              </v:group>
+            </w:pict>
+          </mc:Fallback>
+        </mc:AlternateContent>
+      </w:r>
+      <w:r>
+        <w:rPr>
+          <w:lang w:val="en-US"/>
+        </w:rPr>
+        <w:t xml:space="preserve">For the content of the website that should be the same on all pages, we use the Jinja 2 function "Template Inheritance". Here the mother file "Base" contains important information that is taken over by all child files. The most </w:t>
+      </w:r>
+      <w:r>
+        <w:rPr>
+          <w:lang w:val="en-US"/>
+        </w:rPr>
+        <w:t>obvious</w:t>
+      </w:r>
+      <w:r>
+        <w:rPr>
+          <w:lang w:val="en-US"/>
+        </w:rPr>
+        <w:t xml:space="preserve"> elements here are certainly the navbar and the footer.</w:t>
+      </w:r>
+      <w:r>
+        <w:rPr>
+          <w:lang w:val="en-US"/>
+        </w:rPr>
+        <w:t xml:space="preserve"> But also, a shared </w:t>
+      </w:r>
+      <w:proofErr w:type="spellStart"/>
+      <w:r>
+        <w:rPr>
+          <w:lang w:val="en-US"/>
+        </w:rPr>
+        <w:t>css</w:t>
+      </w:r>
+      <w:proofErr w:type="spellEnd"/>
+      <w:r>
+        <w:rPr>
+          <w:lang w:val="en-US"/>
+        </w:rPr>
+        <w:t xml:space="preserve"> file is inherited.</w:t>
+      </w:r>
+    </w:p>
+    <w:p>
+      <w:pPr>
+        <w:rPr>
+          <w:lang w:val="en-US"/>
+        </w:rPr>
+      </w:pPr>
+    </w:p>
+    <w:p>
+      <w:pPr>
+        <w:pStyle w:val="subHeader"/>
+        <w:rPr>
+          <w:lang w:val="en-US"/>
+        </w:rPr>
+      </w:pPr>
+      <w:r>
+        <w:rPr>
+          <w:lang w:val="en-US"/>
+        </w:rPr>
+        <w:t>The Database</w:t>
+      </w:r>
+    </w:p>
+    <w:p>
+      <w:pPr>
+        <w:rPr>
+          <w:lang w:val="en-US"/>
+        </w:rPr>
+      </w:pPr>
+      <w:r>
+        <w:rPr>
+          <w:lang w:val="en-US"/>
+        </w:rPr>
+        <w:t xml:space="preserve">We have decided to use a </w:t>
+      </w:r>
+      <w:proofErr w:type="spellStart"/>
+      <w:r>
+        <w:rPr>
+          <w:lang w:val="en-US"/>
+        </w:rPr>
+        <w:t>SQLalchemy</w:t>
+      </w:r>
+      <w:proofErr w:type="spellEnd"/>
+      <w:r>
+        <w:rPr>
+          <w:lang w:val="en-US"/>
+        </w:rPr>
+        <w:t xml:space="preserve"> database to record various information. This contains </w:t>
+      </w:r>
+      <w:proofErr w:type="gramStart"/>
+      <w:r>
+        <w:rPr>
+          <w:lang w:val="en-US"/>
+        </w:rPr>
+        <w:t>e.g.</w:t>
+      </w:r>
+      <w:proofErr w:type="gramEnd"/>
+      <w:r>
+        <w:rPr>
+          <w:lang w:val="en-US"/>
+        </w:rPr>
+        <w:t xml:space="preserve"> information about the users or the lamps. </w:t>
+      </w:r>
+    </w:p>
+    <w:p>
+      <w:pPr>
+        <w:rPr>
+          <w:lang w:val="en-US"/>
+        </w:rPr>
+      </w:pPr>
+      <w:r>
+        <w:rPr>
+          <w:lang w:val="en-US"/>
+        </w:rPr>
+        <w:t>In the following I will go through the different database models and discuss the details:</w:t>
+      </w:r>
+    </w:p>
+    <w:p>
+      <w:pPr>
+        <w:rPr>
+          <w:lang w:val="en-US"/>
+        </w:rPr>
+      </w:pPr>
+      <w:r>
+        <w:rPr>
+          <w:lang w:val="en-US"/>
+        </w:rPr>
+        <w:t>User:</w:t>
+      </w:r>
+    </w:p>
+    <w:p>
+      <w:pPr>
+        <w:tabs>
+          <w:tab w:val="left" w:pos="1017"/>
+          <w:tab w:val="left" w:pos="3160"/>
+          <w:tab w:val="left" w:pos="5535"/>
+          <w:tab w:val="left" w:pos="7637"/>
+        </w:tabs>
+        <w:rPr>
+          <w:lang w:val="en-US"/>
+        </w:rPr>
+      </w:pPr>
+      <w:r>
+        <w:rPr>
+          <w:lang w:val="en-US"/>
+        </w:rPr>
+        <w:t>In the user model the link between username and password is created and stored. Here we use a hash encryption to encrypt the password and store the password securely in the database. Also, here we find the link to related cart or render objects that can be associated with the user.</w:t>
+      </w:r>
+    </w:p>
+    <w:p>
+      <w:pPr>
+        <w:tabs>
+          <w:tab w:val="left" w:pos="1017"/>
+          <w:tab w:val="left" w:pos="3160"/>
+          <w:tab w:val="left" w:pos="5535"/>
+          <w:tab w:val="left" w:pos="7637"/>
+        </w:tabs>
+        <w:rPr>
+          <w:lang w:val="en-US"/>
+        </w:rPr>
+      </w:pPr>
+      <w:r>
+        <w:rPr>
+          <w:lang w:val="en-US"/>
+        </w:rPr>
+        <w:t>Lamp:</w:t>
+      </w:r>
+    </w:p>
+    <w:p>
+      <w:pPr>
+        <w:tabs>
+          <w:tab w:val="left" w:pos="1017"/>
+          <w:tab w:val="left" w:pos="3160"/>
+          <w:tab w:val="left" w:pos="5535"/>
+          <w:tab w:val="left" w:pos="7637"/>
+        </w:tabs>
+        <w:rPr>
+          <w:lang w:val="en-US"/>
+        </w:rPr>
+      </w:pPr>
+      <w:r>
+        <w:rPr>
+          <w:lang w:val="en-US"/>
+        </w:rPr>
+        <w:lastRenderedPageBreak/>
+        <w:t xml:space="preserve">We have tried to make it as easy as possible for a website owner to dynamically add new lamps to the store. In the database model of the </w:t>
+      </w:r>
+      <w:proofErr w:type="gramStart"/>
+      <w:r>
+        <w:rPr>
+          <w:lang w:val="en-US"/>
+        </w:rPr>
+        <w:t>lamp</w:t>
+      </w:r>
+      <w:proofErr w:type="gramEnd"/>
+      <w:r>
+        <w:rPr>
+          <w:lang w:val="en-US"/>
+        </w:rPr>
+        <w:t xml:space="preserve"> you will find all important information about the lamp. Here is also the reference stored where on the server the image and or the GLTF to the lamp is stored. We have actively decided not to store the image in the database to prevent it from being clogged with unnecessary images.</w:t>
+      </w:r>
+    </w:p>
+    <w:p>
+      <w:pPr>
+        <w:tabs>
+          <w:tab w:val="left" w:pos="1017"/>
+          <w:tab w:val="left" w:pos="3160"/>
+          <w:tab w:val="left" w:pos="5535"/>
+          <w:tab w:val="left" w:pos="7637"/>
+        </w:tabs>
+        <w:rPr>
+          <w:lang w:val="en-US"/>
+        </w:rPr>
+      </w:pPr>
+      <w:r>
+        <w:rPr>
+          <w:lang w:val="en-US"/>
+        </w:rPr>
+        <w:t>Cart:</w:t>
+      </w:r>
+    </w:p>
+    <w:p>
+      <w:pPr>
+        <w:tabs>
+          <w:tab w:val="left" w:pos="1017"/>
+          <w:tab w:val="left" w:pos="3160"/>
+          <w:tab w:val="left" w:pos="5535"/>
+          <w:tab w:val="left" w:pos="7637"/>
+        </w:tabs>
+        <w:rPr>
+          <w:lang w:val="en-US"/>
+        </w:rPr>
+      </w:pPr>
+      <w:r>
+        <w:rPr>
+          <w:lang w:val="en-US"/>
+        </w:rPr>
+        <w:t>In each cart item the connection between a user and a lamp is established. This database model is only intended to link the other two models.</w:t>
+      </w:r>
+    </w:p>
+    <w:p>
+      <w:pPr>
+        <w:tabs>
+          <w:tab w:val="left" w:pos="1017"/>
+          <w:tab w:val="left" w:pos="3160"/>
+          <w:tab w:val="left" w:pos="5535"/>
+          <w:tab w:val="left" w:pos="7637"/>
+        </w:tabs>
+        <w:rPr>
+          <w:lang w:val="en-US"/>
+        </w:rPr>
+      </w:pPr>
+      <w:r>
+        <w:rPr>
+          <w:lang w:val="en-US"/>
+        </w:rPr>
+        <w:t>Render:</w:t>
+      </w:r>
+    </w:p>
+    <w:p>
+      <w:pPr>
+        <w:tabs>
+          <w:tab w:val="left" w:pos="1017"/>
+          <w:tab w:val="left" w:pos="3160"/>
+          <w:tab w:val="left" w:pos="5535"/>
+          <w:tab w:val="left" w:pos="7637"/>
+        </w:tabs>
+        <w:rPr>
+          <w:lang w:val="en-US"/>
+        </w:rPr>
+      </w:pPr>
+      <w:r>
+        <w:rPr>
+          <w:lang w:val="en-US"/>
+        </w:rPr>
+        <w:t>Every rendered image that is produced by Blender is then saved on the Server. The connection to this image is then saved in the Database under the Render Model.</w:t>
+      </w:r>
+      <w:r>
+        <w:rPr>
+          <w:lang w:val="en-US"/>
+        </w:rPr>
+        <w:t xml:space="preserve"> This is then assigned to the user.</w:t>
+      </w:r>
+      <w:r>
+        <w:rPr>
+          <w:lang w:val="en-US"/>
+        </w:rPr>
+        <w:tab/>
+      </w:r>
+    </w:p>
+    <w:p>
+      <w:pPr>
+        <w:pStyle w:val="subHeader"/>
+        <w:rPr>
+          <w:lang w:val="en-US"/>
+        </w:rPr>
+      </w:pPr>
+      <w:r>
+        <w:rPr>
+          <w:noProof/>
+        </w:rPr>
+        <w:drawing>
+          <wp:anchor distT="0" distB="0" distL="114300" distR="114300" simplePos="0" relativeHeight="251689984" behindDoc="1" locked="0" layoutInCell="1" allowOverlap="1" wp14:anchorId="5D317B50" wp14:editId="1C81177B">
+            <wp:simplePos x="0" y="0"/>
+            <wp:positionH relativeFrom="column">
+              <wp:posOffset>3246023</wp:posOffset>
+            </wp:positionH>
+            <wp:positionV relativeFrom="paragraph">
+              <wp:posOffset>140947</wp:posOffset>
+            </wp:positionV>
+            <wp:extent cx="2865778" cy="1306830"/>
+            <wp:effectExtent l="19050" t="19050" r="10795" b="26670"/>
+            <wp:wrapTight wrapText="bothSides">
+              <wp:wrapPolygon edited="0">
+                <wp:start x="-144" y="-315"/>
+                <wp:lineTo x="-144" y="21726"/>
+                <wp:lineTo x="21538" y="21726"/>
+                <wp:lineTo x="21538" y="-315"/>
+                <wp:lineTo x="-144" y="-315"/>
+              </wp:wrapPolygon>
+            </wp:wrapTight>
+            <wp:docPr id="29" name="Grafik 29"/>
+            <wp:cNvGraphicFramePr>
+              <a:graphicFrameLocks xmlns:a="http://schemas.openxmlformats.org/drawingml/2006/main" noChangeAspect="1"/>
+            </wp:cNvGraphicFramePr>
+            <a:graphic xmlns:a="http://schemas.openxmlformats.org/drawingml/2006/main">
+              <a:graphicData uri="http://schemas.openxmlformats.org/drawingml/2006/picture">
+                <pic:pic xmlns:pic="http://schemas.openxmlformats.org/drawingml/2006/picture">
+                  <pic:nvPicPr>
+                    <pic:cNvPr id="1" name=""/>
+                    <pic:cNvPicPr/>
+                  </pic:nvPicPr>
+                  <pic:blipFill rotWithShape="1">
+                    <a:blip r:embed="rId8" cstate="print">
+                      <a:extLst>
+                        <a:ext uri="{28A0092B-C50C-407E-A947-70E740481C1C}">
+                          <a14:useLocalDpi xmlns:a14="http://schemas.microsoft.com/office/drawing/2010/main" val="0"/>
+                        </a:ext>
+                      </a:extLst>
+                    </a:blip>
+                    <a:srcRect l="24253" t="16100" r="25991" b="43563"/>
+                    <a:stretch/>
+                  </pic:blipFill>
+                  <pic:spPr bwMode="auto">
+                    <a:xfrm>
+                      <a:off x="0" y="0"/>
+                      <a:ext cx="2865778" cy="1306830"/>
+                    </a:xfrm>
+                    <a:prstGeom prst="rect">
+                      <a:avLst/>
+                    </a:prstGeom>
+                    <a:ln>
+                      <a:solidFill>
+                        <a:srgbClr val="359DA3"/>
+                      </a:solidFill>
+                    </a:ln>
+                    <a:extLst>
+                      <a:ext uri="{53640926-AAD7-44D8-BBD7-CCE9431645EC}">
+                        <a14:shadowObscured xmlns:a14="http://schemas.microsoft.com/office/drawing/2010/main"/>
+                      </a:ext>
+                    </a:extLst>
+                  </pic:spPr>
+                </pic:pic>
+              </a:graphicData>
+            </a:graphic>
+          </wp:anchor>
+        </w:drawing>
+      </w:r>
+      <w:r>
+        <w:rPr>
+          <w:lang w:val="en-US"/>
+        </w:rPr>
+        <w:t>Features of the individual HTML Pages</w:t>
+      </w:r>
+    </w:p>
+    <w:p>
+      <w:pPr>
+        <w:rPr>
+          <w:lang w:val="en-US"/>
+        </w:rPr>
+      </w:pPr>
+      <w:r>
+        <w:rPr>
+          <w:lang w:val="en-US"/>
+        </w:rPr>
+        <w:t>PreSim.html:</w:t>
+      </w:r>
+    </w:p>
+    <w:p>
+      <w:pPr>
+        <w:rPr>
+          <w:lang w:val="en-US"/>
+        </w:rPr>
+      </w:pPr>
+      <w:r>
+        <w:rPr>
+          <w:lang w:val="en-US"/>
+        </w:rPr>
+        <w:t xml:space="preserve">if you click on the tab </w:t>
+      </w:r>
+      <w:proofErr w:type="spellStart"/>
+      <w:r>
+        <w:rPr>
+          <w:lang w:val="en-US"/>
+        </w:rPr>
+        <w:t>Simuled</w:t>
+      </w:r>
+      <w:proofErr w:type="spellEnd"/>
+      <w:r>
+        <w:rPr>
+          <w:lang w:val="en-US"/>
+        </w:rPr>
+        <w:t xml:space="preserve"> in the navbar, you will get to the HTML page: </w:t>
+      </w:r>
+      <w:proofErr w:type="spellStart"/>
+      <w:r>
+        <w:rPr>
+          <w:lang w:val="en-US"/>
+        </w:rPr>
+        <w:t>preSim</w:t>
+      </w:r>
+      <w:proofErr w:type="spellEnd"/>
+      <w:r>
+        <w:rPr>
+          <w:lang w:val="en-US"/>
+        </w:rPr>
+        <w:t>, here you will be asked for the information necessary to create the room. This spatial information is then passed on to the next page when you submit the form.</w:t>
+      </w:r>
+    </w:p>
+    <w:p>
+      <w:pPr>
+        <w:rPr>
+          <w:lang w:val="en-US"/>
+        </w:rPr>
+      </w:pPr>
+      <w:r>
+        <w:rPr>
+          <w:lang w:val="en-US"/>
+        </w:rPr>
+        <w:t>Simuled.html:</w:t>
+      </w:r>
+    </w:p>
+    <w:p>
+      <w:pPr>
+        <w:rPr>
+          <w:lang w:val="en-US"/>
+        </w:rPr>
+      </w:pPr>
+      <w:r>
+        <w:rPr>
+          <w:lang w:val="en-US"/>
+        </w:rPr>
+        <w:t xml:space="preserve">The features of this Webpage are described in further details </w:t>
+      </w:r>
+      <w:proofErr w:type="gramStart"/>
+      <w:r>
+        <w:rPr>
+          <w:lang w:val="en-US"/>
+        </w:rPr>
+        <w:t>later on</w:t>
+      </w:r>
+      <w:proofErr w:type="gramEnd"/>
+      <w:r>
+        <w:rPr>
+          <w:lang w:val="en-US"/>
+        </w:rPr>
+        <w:t xml:space="preserve"> in this documentary, but the key features are: </w:t>
+      </w:r>
+      <w:r>
+        <w:rPr>
+          <w:lang w:val="en-US"/>
+        </w:rPr>
+        <w:t xml:space="preserve">Simulating a light situation and adjusting the furniture around the light. In addition, you have the option to render the current view in better quality and then save this rendered image. At the bottom of the </w:t>
+      </w:r>
+      <w:proofErr w:type="gramStart"/>
+      <w:r>
+        <w:rPr>
+          <w:lang w:val="en-US"/>
+        </w:rPr>
+        <w:t>page</w:t>
+      </w:r>
+      <w:proofErr w:type="gramEnd"/>
+      <w:r>
+        <w:rPr>
+          <w:lang w:val="en-US"/>
+        </w:rPr>
+        <w:t xml:space="preserve"> we find a small gallery of images that the current user has already rendered.</w:t>
+      </w:r>
+    </w:p>
+    <w:p>
+      <w:pPr>
+        <w:rPr>
+          <w:lang w:val="en-US"/>
+        </w:rPr>
+      </w:pPr>
+      <w:r>
+        <w:rPr>
+          <w:noProof/>
+        </w:rPr>
+        <w:drawing>
+          <wp:anchor distT="0" distB="0" distL="114300" distR="114300" simplePos="0" relativeHeight="251691008" behindDoc="1" locked="0" layoutInCell="1" allowOverlap="1" wp14:anchorId="02C0A794" wp14:editId="283C9AC1">
+            <wp:simplePos x="0" y="0"/>
+            <wp:positionH relativeFrom="column">
+              <wp:posOffset>3983355</wp:posOffset>
+            </wp:positionH>
+            <wp:positionV relativeFrom="paragraph">
+              <wp:posOffset>24874</wp:posOffset>
+            </wp:positionV>
+            <wp:extent cx="2127250" cy="1890395"/>
+            <wp:effectExtent l="19050" t="19050" r="25400" b="14605"/>
+            <wp:wrapTight wrapText="bothSides">
+              <wp:wrapPolygon edited="0">
+                <wp:start x="-193" y="-218"/>
+                <wp:lineTo x="-193" y="21549"/>
+                <wp:lineTo x="21664" y="21549"/>
+                <wp:lineTo x="21664" y="-218"/>
+                <wp:lineTo x="-193" y="-218"/>
+              </wp:wrapPolygon>
+            </wp:wrapTight>
+            <wp:docPr id="30" name="Grafik 30"/>
+            <wp:cNvGraphicFramePr>
+              <a:graphicFrameLocks xmlns:a="http://schemas.openxmlformats.org/drawingml/2006/main" noChangeAspect="1"/>
+            </wp:cNvGraphicFramePr>
+            <a:graphic xmlns:a="http://schemas.openxmlformats.org/drawingml/2006/main">
+              <a:graphicData uri="http://schemas.openxmlformats.org/drawingml/2006/picture">
+                <pic:pic xmlns:pic="http://schemas.openxmlformats.org/drawingml/2006/picture">
+                  <pic:nvPicPr>
+                    <pic:cNvPr id="1" name=""/>
+                    <pic:cNvPicPr/>
+                  </pic:nvPicPr>
+                  <pic:blipFill rotWithShape="1">
+                    <a:blip r:embed="rId9" cstate="print">
+                      <a:extLst>
+                        <a:ext uri="{28A0092B-C50C-407E-A947-70E740481C1C}">
+                          <a14:useLocalDpi xmlns:a14="http://schemas.microsoft.com/office/drawing/2010/main" val="0"/>
+                        </a:ext>
+                      </a:extLst>
+                    </a:blip>
+                    <a:srcRect l="29670" t="18696" r="33392" b="22949"/>
+                    <a:stretch/>
+                  </pic:blipFill>
+                  <pic:spPr bwMode="auto">
+                    <a:xfrm>
+                      <a:off x="0" y="0"/>
+                      <a:ext cx="2127250" cy="1890395"/>
+                    </a:xfrm>
+                    <a:prstGeom prst="rect">
+                      <a:avLst/>
+                    </a:prstGeom>
+                    <a:ln w="9525" cap="flat" cmpd="sng" algn="ctr">
+                      <a:solidFill>
+                        <a:srgbClr val="359DA3"/>
+                      </a:solidFill>
+                      <a:prstDash val="solid"/>
+                      <a:round/>
+                      <a:headEnd type="none" w="med" len="med"/>
+                      <a:tailEnd type="none" w="med" len="med"/>
+                      <a:extLst>
+                        <a:ext uri="{C807C97D-BFC1-408E-A445-0C87EB9F89A2}">
+                          <ask:lineSketchStyleProps xmlns:ask="http://schemas.microsoft.com/office/drawing/2018/sketchyshapes" sd="0">
+                            <a:custGeom>
+                              <a:avLst/>
+                              <a:gdLst/>
+                              <a:ahLst/>
+                              <a:cxnLst/>
+                              <a:rect l="0" t="0" r="0" b="0"/>
+                              <a:pathLst/>
+                            </a:custGeom>
+                            <ask:type/>
+                          </ask:lineSketchStyleProps>
+                        </a:ext>
+                      </a:extLst>
+                    </a:ln>
+                    <a:extLst>
+                      <a:ext uri="{53640926-AAD7-44D8-BBD7-CCE9431645EC}">
+                        <a14:shadowObscured xmlns:a14="http://schemas.microsoft.com/office/drawing/2010/main"/>
+                      </a:ext>
+                    </a:extLst>
+                  </pic:spPr>
+                </pic:pic>
+              </a:graphicData>
+            </a:graphic>
+            <wp14:sizeRelH relativeFrom="margin">
+              <wp14:pctWidth>0</wp14:pctWidth>
+            </wp14:sizeRelH>
+          </wp:anchor>
+        </w:drawing>
+      </w:r>
+      <w:r>
+        <w:rPr>
+          <w:lang w:val="en-US"/>
+        </w:rPr>
+        <w:t>Shop.html:</w:t>
+      </w:r>
+    </w:p>
+    <w:p>
+      <w:pPr>
+        <w:rPr>
+          <w:noProof/>
+          <w:lang w:val="en-US"/>
+        </w:rPr>
+      </w:pPr>
+      <w:r>
+        <w:rPr>
+          <w:lang w:val="en-US"/>
+        </w:rPr>
+        <w:t xml:space="preserve">On this page we see all the lamps uploaded by the website operator. In a gallery we get them displayed with some user options. These user options differ depending on whether a user is logged in as admin or not. As a normal user you have the possibility to put the lamp in the shopping cart and to display more detailed data about the lamp. the latter option leads you further to the page Lamp.html. As an admin, there is also the option to delete the lamp from the database. This should make it easier for a website owner to run the </w:t>
+      </w:r>
+      <w:proofErr w:type="spellStart"/>
+      <w:r>
+        <w:rPr>
+          <w:lang w:val="en-US"/>
+        </w:rPr>
+        <w:t>webshop</w:t>
+      </w:r>
+      <w:proofErr w:type="spellEnd"/>
+      <w:r>
+        <w:rPr>
+          <w:lang w:val="en-US"/>
+        </w:rPr>
+        <w:t xml:space="preserve"> without having to deal with code.</w:t>
+      </w:r>
+      <w:r>
+        <w:rPr>
+          <w:noProof/>
+          <w:lang w:val="en-US"/>
+        </w:rPr>
+        <w:t xml:space="preserve"> </w:t>
+      </w:r>
+    </w:p>
+    <w:p>
+      <w:pPr>
+        <w:rPr>
+          <w:noProof/>
+          <w:lang w:val="en-US"/>
+        </w:rPr>
+      </w:pPr>
+      <w:r>
+        <w:rPr>
+          <w:noProof/>
+        </w:rPr>
+        <w:drawing>
+          <wp:anchor distT="0" distB="0" distL="114300" distR="114300" simplePos="0" relativeHeight="251692032" behindDoc="1" locked="0" layoutInCell="1" allowOverlap="1" wp14:anchorId="3EB24387" wp14:editId="2234DE16">
+            <wp:simplePos x="0" y="0"/>
+            <wp:positionH relativeFrom="column">
+              <wp:posOffset>3321050</wp:posOffset>
+            </wp:positionH>
+            <wp:positionV relativeFrom="paragraph">
+              <wp:posOffset>635</wp:posOffset>
+            </wp:positionV>
+            <wp:extent cx="2799715" cy="1472565"/>
+            <wp:effectExtent l="19050" t="19050" r="19685" b="13335"/>
+            <wp:wrapTight wrapText="bothSides">
+              <wp:wrapPolygon edited="0">
+                <wp:start x="-147" y="-279"/>
+                <wp:lineTo x="-147" y="21516"/>
+                <wp:lineTo x="21605" y="21516"/>
+                <wp:lineTo x="21605" y="-279"/>
+                <wp:lineTo x="-147" y="-279"/>
+              </wp:wrapPolygon>
+            </wp:wrapTight>
+            <wp:docPr id="31" name="Grafik 31" descr="Ein Bild, das Text enthält.&#10;&#10;Automatisch generierte Beschreibung"/>
+            <wp:cNvGraphicFramePr>
+              <a:graphicFrameLocks xmlns:a="http://schemas.openxmlformats.org/drawingml/2006/main" noChangeAspect="1"/>
+            </wp:cNvGraphicFramePr>
+            <a:graphic xmlns:a="http://schemas.openxmlformats.org/drawingml/2006/main">
+              <a:graphicData uri="http://schemas.openxmlformats.org/drawingml/2006/picture">
+                <pic:pic xmlns:pic="http://schemas.openxmlformats.org/drawingml/2006/picture">
+                  <pic:nvPicPr>
+                    <pic:cNvPr id="31" name="Grafik 31" descr="Ein Bild, das Text enthält.&#10;&#10;Automatisch generierte Beschreibung"/>
+                    <pic:cNvPicPr/>
+                  </pic:nvPicPr>
+                  <pic:blipFill rotWithShape="1">
+                    <a:blip r:embed="rId10" cstate="print">
+                      <a:extLst>
+                        <a:ext uri="{28A0092B-C50C-407E-A947-70E740481C1C}">
+                          <a14:useLocalDpi xmlns:a14="http://schemas.microsoft.com/office/drawing/2010/main" val="0"/>
+                        </a:ext>
+                      </a:extLst>
+                    </a:blip>
+                    <a:srcRect l="18212" t="15754" r="12942" b="19837"/>
+                    <a:stretch/>
+                  </pic:blipFill>
+                  <pic:spPr bwMode="auto">
+                    <a:xfrm>
+                      <a:off x="0" y="0"/>
+                      <a:ext cx="2799715" cy="1472565"/>
+                    </a:xfrm>
+                    <a:prstGeom prst="rect">
+                      <a:avLst/>
+                    </a:prstGeom>
+                    <a:ln>
+                      <a:solidFill>
+                        <a:srgbClr val="359DA3"/>
+                      </a:solidFill>
+                    </a:ln>
+                    <a:extLst>
+                      <a:ext uri="{53640926-AAD7-44D8-BBD7-CCE9431645EC}">
+                        <a14:shadowObscured xmlns:a14="http://schemas.microsoft.com/office/drawing/2010/main"/>
+                      </a:ext>
+                    </a:extLst>
+                  </pic:spPr>
+                </pic:pic>
+              </a:graphicData>
+            </a:graphic>
+            <wp14:sizeRelH relativeFrom="margin">
+              <wp14:pctWidth>0</wp14:pctWidth>
+            </wp14:sizeRelH>
+            <wp14:sizeRelV relativeFrom="margin">
+              <wp14:pctHeight>0</wp14:pctHeight>
+            </wp14:sizeRelV>
+          </wp:anchor>
+        </w:drawing>
+      </w:r>
+      <w:r>
+        <w:rPr>
+          <w:noProof/>
+          <w:lang w:val="en-US"/>
+        </w:rPr>
+        <w:t>AddLamp.html:</w:t>
+      </w:r>
+    </w:p>
+    <w:p>
+      <w:pPr>
+        <w:rPr>
+          <w:lang w:val="en-US"/>
+        </w:rPr>
+      </w:pPr>
+      <w:r>
+        <w:rPr>
+          <w:lang w:val="en-US"/>
+        </w:rPr>
+        <w:t xml:space="preserve">To extend this concept of accessibility, we decided to create a page where an admin can easily add a lamp. Here </w:t>
+      </w:r>
+      <w:proofErr w:type="gramStart"/>
+      <w:r>
+        <w:rPr>
+          <w:lang w:val="en-US"/>
+        </w:rPr>
+        <w:t>all</w:t>
+      </w:r>
+      <w:r>
+        <w:rPr>
+          <w:lang w:val="en-US"/>
+        </w:rPr>
+        <w:t xml:space="preserve"> </w:t>
+      </w:r>
+      <w:r>
+        <w:rPr>
+          <w:lang w:val="en-US"/>
+        </w:rPr>
+        <w:t>important</w:t>
+      </w:r>
+      <w:proofErr w:type="gramEnd"/>
+      <w:r>
+        <w:rPr>
+          <w:lang w:val="en-US"/>
+        </w:rPr>
+        <w:t xml:space="preserve"> data of a lamp is entered to store it in the database. This tool is supported by a small JS script, which displays the entered information directly as it will be displayed later in the store. Through this, no confusion can arise as to what individual values entered stand for.</w:t>
+      </w:r>
+      <w:r>
+        <w:rPr>
+          <w:lang w:val="en-US"/>
+        </w:rPr>
+        <w:t xml:space="preserve"> This page is only accessible as an Administrator.</w:t>
+      </w:r>
+    </w:p>
+    <w:p>
+      <w:pPr>
+        <w:rPr>
+          <w:lang w:val="en-US"/>
+        </w:rPr>
+      </w:pPr>
+      <w:r>
+        <w:rPr>
+          <w:noProof/>
+        </w:rPr>
+        <w:lastRenderedPageBreak/>
+        <w:drawing>
+          <wp:anchor distT="0" distB="0" distL="114300" distR="114300" simplePos="0" relativeHeight="251693056" behindDoc="1" locked="0" layoutInCell="1" allowOverlap="1" wp14:anchorId="1C95FCC5" wp14:editId="440BD6E7">
+            <wp:simplePos x="0" y="0"/>
+            <wp:positionH relativeFrom="column">
+              <wp:posOffset>3517265</wp:posOffset>
+            </wp:positionH>
+            <wp:positionV relativeFrom="paragraph">
+              <wp:posOffset>19050</wp:posOffset>
+            </wp:positionV>
+            <wp:extent cx="2608580" cy="1456055"/>
+            <wp:effectExtent l="19050" t="19050" r="20320" b="10795"/>
+            <wp:wrapTight wrapText="bothSides">
+              <wp:wrapPolygon edited="0">
+                <wp:start x="-158" y="-283"/>
+                <wp:lineTo x="-158" y="21478"/>
+                <wp:lineTo x="21611" y="21478"/>
+                <wp:lineTo x="21611" y="-283"/>
+                <wp:lineTo x="-158" y="-283"/>
+              </wp:wrapPolygon>
+            </wp:wrapTight>
+            <wp:docPr id="32" name="Grafik 32" descr="Ein Bild, das Text enthält.&#10;&#10;Automatisch generierte Beschreibung"/>
+            <wp:cNvGraphicFramePr>
+              <a:graphicFrameLocks xmlns:a="http://schemas.openxmlformats.org/drawingml/2006/main" noChangeAspect="1"/>
+            </wp:cNvGraphicFramePr>
+            <a:graphic xmlns:a="http://schemas.openxmlformats.org/drawingml/2006/main">
+              <a:graphicData uri="http://schemas.openxmlformats.org/drawingml/2006/picture">
+                <pic:pic xmlns:pic="http://schemas.openxmlformats.org/drawingml/2006/picture">
+                  <pic:nvPicPr>
+                    <pic:cNvPr id="32" name="Grafik 32" descr="Ein Bild, das Text enthält.&#10;&#10;Automatisch generierte Beschreibung"/>
+                    <pic:cNvPicPr/>
+                  </pic:nvPicPr>
+                  <pic:blipFill rotWithShape="1">
+                    <a:blip r:embed="rId11" cstate="print">
+                      <a:extLst>
+                        <a:ext uri="{28A0092B-C50C-407E-A947-70E740481C1C}">
+                          <a14:useLocalDpi xmlns:a14="http://schemas.microsoft.com/office/drawing/2010/main" val="0"/>
+                        </a:ext>
+                      </a:extLst>
+                    </a:blip>
+                    <a:srcRect l="12174" t="19390" r="12455" b="5813"/>
+                    <a:stretch/>
+                  </pic:blipFill>
+                  <pic:spPr bwMode="auto">
+                    <a:xfrm>
+                      <a:off x="0" y="0"/>
+                      <a:ext cx="2608580" cy="1456055"/>
+                    </a:xfrm>
+                    <a:prstGeom prst="rect">
+                      <a:avLst/>
+                    </a:prstGeom>
+                    <a:ln>
+                      <a:solidFill>
+                        <a:srgbClr val="359DA3"/>
+                      </a:solidFill>
+                    </a:ln>
+                    <a:extLst>
+                      <a:ext uri="{53640926-AAD7-44D8-BBD7-CCE9431645EC}">
+                        <a14:shadowObscured xmlns:a14="http://schemas.microsoft.com/office/drawing/2010/main"/>
+                      </a:ext>
+                    </a:extLst>
+                  </pic:spPr>
+                </pic:pic>
+              </a:graphicData>
+            </a:graphic>
+            <wp14:sizeRelH relativeFrom="margin">
+              <wp14:pctWidth>0</wp14:pctWidth>
+            </wp14:sizeRelH>
+            <wp14:sizeRelV relativeFrom="margin">
+              <wp14:pctHeight>0</wp14:pctHeight>
+            </wp14:sizeRelV>
+          </wp:anchor>
+        </w:drawing>
+      </w:r>
+      <w:r>
+        <w:rPr>
+          <w:lang w:val="en-US"/>
+        </w:rPr>
+        <w:t>Admin.html</w:t>
+      </w:r>
+    </w:p>
+    <w:p>
+      <w:pPr>
+        <w:rPr>
+          <w:lang w:val="en-US"/>
+        </w:rPr>
+      </w:pPr>
+      <w:r>
+        <w:rPr>
+          <w:lang w:val="en-US"/>
+        </w:rPr>
+        <w:t>To make it as easy as possible for a possible administrator to overview the current state of the database, there is the admin page. Here you have the possibility to see and delete single database entries. but this is limited to the databases User and Lamp.</w:t>
+      </w:r>
+    </w:p>
+    <w:p>
+      <w:pPr>
+        <w:rPr>
+          <w:lang w:val="en-US"/>
+        </w:rPr>
+      </w:pPr>
+      <w:r>
+        <w:rPr>
+          <w:noProof/>
+        </w:rPr>
+        <w:drawing>
+          <wp:anchor distT="0" distB="0" distL="114300" distR="114300" simplePos="0" relativeHeight="251694080" behindDoc="1" locked="0" layoutInCell="1" allowOverlap="1" wp14:anchorId="607015EE" wp14:editId="62BED838">
+            <wp:simplePos x="0" y="0"/>
+            <wp:positionH relativeFrom="column">
+              <wp:posOffset>3517265</wp:posOffset>
+            </wp:positionH>
+            <wp:positionV relativeFrom="paragraph">
+              <wp:posOffset>249555</wp:posOffset>
+            </wp:positionV>
+            <wp:extent cx="2630805" cy="1076960"/>
+            <wp:effectExtent l="19050" t="19050" r="17145" b="27940"/>
+            <wp:wrapTight wrapText="bothSides">
+              <wp:wrapPolygon edited="0">
+                <wp:start x="-156" y="-382"/>
+                <wp:lineTo x="-156" y="21778"/>
+                <wp:lineTo x="21584" y="21778"/>
+                <wp:lineTo x="21584" y="-382"/>
+                <wp:lineTo x="-156" y="-382"/>
+              </wp:wrapPolygon>
+            </wp:wrapTight>
+            <wp:docPr id="33" name="Grafik 33"/>
+            <wp:cNvGraphicFramePr>
+              <a:graphicFrameLocks xmlns:a="http://schemas.openxmlformats.org/drawingml/2006/main" noChangeAspect="1"/>
+            </wp:cNvGraphicFramePr>
+            <a:graphic xmlns:a="http://schemas.openxmlformats.org/drawingml/2006/main">
+              <a:graphicData uri="http://schemas.openxmlformats.org/drawingml/2006/picture">
+                <pic:pic xmlns:pic="http://schemas.openxmlformats.org/drawingml/2006/picture">
+                  <pic:nvPicPr>
+                    <pic:cNvPr id="1" name=""/>
+                    <pic:cNvPicPr/>
+                  </pic:nvPicPr>
+                  <pic:blipFill rotWithShape="1">
+                    <a:blip r:embed="rId12" cstate="print">
+                      <a:extLst>
+                        <a:ext uri="{28A0092B-C50C-407E-A947-70E740481C1C}">
+                          <a14:useLocalDpi xmlns:a14="http://schemas.microsoft.com/office/drawing/2010/main" val="0"/>
+                        </a:ext>
+                      </a:extLst>
+                    </a:blip>
+                    <a:srcRect l="31460" t="17142" r="30957" b="55509"/>
+                    <a:stretch/>
+                  </pic:blipFill>
+                  <pic:spPr bwMode="auto">
+                    <a:xfrm>
+                      <a:off x="0" y="0"/>
+                      <a:ext cx="2630805" cy="1076960"/>
+                    </a:xfrm>
+                    <a:prstGeom prst="rect">
+                      <a:avLst/>
+                    </a:prstGeom>
+                    <a:ln>
+                      <a:solidFill>
+                        <a:srgbClr val="359DA3"/>
+                      </a:solidFill>
+                    </a:ln>
+                    <a:extLst>
+                      <a:ext uri="{53640926-AAD7-44D8-BBD7-CCE9431645EC}">
+                        <a14:shadowObscured xmlns:a14="http://schemas.microsoft.com/office/drawing/2010/main"/>
+                      </a:ext>
+                    </a:extLst>
+                  </pic:spPr>
+                </pic:pic>
+              </a:graphicData>
+            </a:graphic>
+            <wp14:sizeRelH relativeFrom="margin">
+              <wp14:pctWidth>0</wp14:pctWidth>
+            </wp14:sizeRelH>
+            <wp14:sizeRelV relativeFrom="margin">
+              <wp14:pctHeight>0</wp14:pctHeight>
+            </wp14:sizeRelV>
+          </wp:anchor>
+        </w:drawing>
+      </w:r>
+      <w:r>
+        <w:rPr>
+          <w:lang w:val="en-US"/>
+        </w:rPr>
+        <w:t>Register.html</w:t>
+      </w:r>
+    </w:p>
+    <w:p>
+      <w:pPr>
+        <w:rPr>
+          <w:noProof/>
+          <w:lang w:val="en-US"/>
+        </w:rPr>
+      </w:pPr>
+      <w:r>
+        <w:rPr>
+          <w:lang w:val="en-US"/>
+        </w:rPr>
+        <w:t xml:space="preserve">The register page is </w:t>
+      </w:r>
+      <w:proofErr w:type="gramStart"/>
+      <w:r>
+        <w:rPr>
+          <w:lang w:val="en-US"/>
+        </w:rPr>
+        <w:t>pretty self-explanatory</w:t>
+      </w:r>
+      <w:proofErr w:type="gramEnd"/>
+      <w:r>
+        <w:rPr>
+          <w:lang w:val="en-US"/>
+        </w:rPr>
+        <w:t xml:space="preserve">. Here the user has the possibility to create a new account. Here it is also checked whether the user follows the predefined standards. These include that each </w:t>
+      </w:r>
+      <w:proofErr w:type="gramStart"/>
+      <w:r>
+        <w:rPr>
+          <w:lang w:val="en-US"/>
+        </w:rPr>
+        <w:t>user name</w:t>
+      </w:r>
+      <w:proofErr w:type="gramEnd"/>
+      <w:r>
+        <w:rPr>
+          <w:lang w:val="en-US"/>
+        </w:rPr>
+        <w:t xml:space="preserve"> may only exist once and must be at least 5 characters long. It is also checked whether the password is between 8 and 128 characters long.</w:t>
+      </w:r>
+      <w:r>
+        <w:rPr>
+          <w:noProof/>
+          <w:lang w:val="en-US"/>
+        </w:rPr>
+        <w:t xml:space="preserve"> </w:t>
+      </w:r>
+    </w:p>
+    <w:p>
+      <w:pPr>
+        <w:rPr>
+          <w:noProof/>
+          <w:lang w:val="en-US"/>
+        </w:rPr>
+      </w:pPr>
+      <w:r>
+        <w:rPr>
+          <w:noProof/>
+        </w:rPr>
+        <w:drawing>
+          <wp:anchor distT="0" distB="0" distL="114300" distR="114300" simplePos="0" relativeHeight="251695104" behindDoc="1" locked="0" layoutInCell="1" allowOverlap="1" wp14:anchorId="2FA759F5" wp14:editId="34BF1569">
+            <wp:simplePos x="0" y="0"/>
+            <wp:positionH relativeFrom="column">
+              <wp:posOffset>3558754</wp:posOffset>
+            </wp:positionH>
+            <wp:positionV relativeFrom="paragraph">
+              <wp:posOffset>162486</wp:posOffset>
+            </wp:positionV>
+            <wp:extent cx="2627630" cy="1472565"/>
+            <wp:effectExtent l="19050" t="19050" r="20320" b="13335"/>
+            <wp:wrapTight wrapText="bothSides">
+              <wp:wrapPolygon edited="0">
+                <wp:start x="-157" y="-279"/>
+                <wp:lineTo x="-157" y="21516"/>
+                <wp:lineTo x="21610" y="21516"/>
+                <wp:lineTo x="21610" y="-279"/>
+                <wp:lineTo x="-157" y="-279"/>
+              </wp:wrapPolygon>
+            </wp:wrapTight>
+            <wp:docPr id="34" name="Grafik 34"/>
+            <wp:cNvGraphicFramePr>
+              <a:graphicFrameLocks xmlns:a="http://schemas.openxmlformats.org/drawingml/2006/main" noChangeAspect="1"/>
+            </wp:cNvGraphicFramePr>
+            <a:graphic xmlns:a="http://schemas.openxmlformats.org/drawingml/2006/main">
+              <a:graphicData uri="http://schemas.openxmlformats.org/drawingml/2006/picture">
+                <pic:pic xmlns:pic="http://schemas.openxmlformats.org/drawingml/2006/picture">
+                  <pic:nvPicPr>
+                    <pic:cNvPr id="1" name=""/>
+                    <pic:cNvPicPr/>
+                  </pic:nvPicPr>
+                  <pic:blipFill rotWithShape="1">
+                    <a:blip r:embed="rId13" cstate="print">
+                      <a:extLst>
+                        <a:ext uri="{28A0092B-C50C-407E-A947-70E740481C1C}">
+                          <a14:useLocalDpi xmlns:a14="http://schemas.microsoft.com/office/drawing/2010/main" val="0"/>
+                        </a:ext>
+                      </a:extLst>
+                    </a:blip>
+                    <a:srcRect l="11882" t="17832" r="14110" b="8411"/>
+                    <a:stretch/>
+                  </pic:blipFill>
+                  <pic:spPr bwMode="auto">
+                    <a:xfrm>
+                      <a:off x="0" y="0"/>
+                      <a:ext cx="2627630" cy="1472565"/>
+                    </a:xfrm>
+                    <a:prstGeom prst="rect">
+                      <a:avLst/>
+                    </a:prstGeom>
+                    <a:ln>
+                      <a:solidFill>
+                        <a:srgbClr val="359DA3"/>
+                      </a:solidFill>
+                    </a:ln>
+                    <a:extLst>
+                      <a:ext uri="{53640926-AAD7-44D8-BBD7-CCE9431645EC}">
+                        <a14:shadowObscured xmlns:a14="http://schemas.microsoft.com/office/drawing/2010/main"/>
+                      </a:ext>
+                    </a:extLst>
+                  </pic:spPr>
+                </pic:pic>
+              </a:graphicData>
+            </a:graphic>
+            <wp14:sizeRelH relativeFrom="margin">
+              <wp14:pctWidth>0</wp14:pctWidth>
+            </wp14:sizeRelH>
+            <wp14:sizeRelV relativeFrom="margin">
+              <wp14:pctHeight>0</wp14:pctHeight>
+            </wp14:sizeRelV>
+          </wp:anchor>
+        </w:drawing>
+      </w:r>
+      <w:r>
+        <w:rPr>
+          <w:noProof/>
+          <w:lang w:val="en-US"/>
+        </w:rPr>
+        <w:t>ShoppingCartV3.html</w:t>
+      </w:r>
+    </w:p>
+    <w:p>
+      <w:pPr>
+        <w:rPr>
+          <w:lang w:val="en-US"/>
+        </w:rPr>
+      </w:pPr>
+      <w:r>
+        <w:rPr>
+          <w:lang w:val="en-US"/>
+        </w:rPr>
+        <w:t>On the shopping cart page, the user can view his shopping cart again before ordering it. Here all the lamps that are in the cart are listed and displayed again. on the right side we see an overview of the costs incurred by the purchase of the lamps. Directly below these costs, the user can click on Place Order to place an order. This button opens a small window where the billing information is requested. After the order is placed, the shopping cart empties.</w:t>
+      </w:r>
+    </w:p>
+    <w:p>
+      <w:pPr>
+        <w:pStyle w:val="subHeader"/>
         <w:rPr>
           <w:lang w:val="en-US"/>
         </w:rPr>
@@ -807,6 +4134,28 @@
       <w:szCs w:val="26"/>
     </w:rPr>
   </w:style>
+  <w:style w:type="paragraph" w:customStyle="1" w:styleId="subHeader">
+    <w:name w:val="subHeader"/>
+    <w:basedOn w:val="berschrift2"/>
+    <w:link w:val="subHeaderZchn"/>
+    <w:qFormat/>
+    <w:rsid w:val="00CE782D"/>
+    <w:rPr>
+      <w:color w:val="359DA3"/>
+    </w:rPr>
+  </w:style>
+  <w:style w:type="character" w:customStyle="1" w:styleId="subHeaderZchn">
+    <w:name w:val="subHeader Zchn"/>
+    <w:basedOn w:val="berschrift2Zchn"/>
+    <w:link w:val="subHeader"/>
+    <w:rsid w:val="00CE782D"/>
+    <w:rPr>
+      <w:rFonts w:asciiTheme="majorHAnsi" w:eastAsiaTheme="majorEastAsia" w:hAnsiTheme="majorHAnsi" w:cstheme="majorBidi"/>
+      <w:color w:val="359DA3"/>
+      <w:sz w:val="26"/>
+      <w:szCs w:val="26"/>
+    </w:rPr>
+  </w:style>
 </w:styles>
 </file>
 

</xml_diff>